<commit_message>
Updated design document with testing notes.
</commit_message>
<xml_diff>
--- a/doc/pelican_design_v1.docx
+++ b/doc/pelican_design_v1.docx
@@ -903,6 +903,431 @@
         <w:t>Coding conventions</w:t>
       </w:r>
     </w:p>
+    <w:p/>
+    <w:p>
+      <w:pPr>
+        <w:pStyle w:val="Heading1"/>
+      </w:pPr>
+      <w:r>
+        <w:lastRenderedPageBreak/>
+        <w:t>Testing</w:t>
+      </w:r>
+    </w:p>
+    <w:p>
+      <w:r>
+        <w:t>Testing is divided into three main areas each of which will be covered in more detail in the following sections.</w:t>
+      </w:r>
+    </w:p>
+    <w:p>
+      <w:pPr>
+        <w:pStyle w:val="ListParagraph"/>
+        <w:numPr>
+          <w:ilvl w:val="0"/>
+          <w:numId w:val="12"/>
+        </w:numPr>
+      </w:pPr>
+      <w:r>
+        <w:t>Pipeline tests</w:t>
+      </w:r>
+    </w:p>
+    <w:p>
+      <w:pPr>
+        <w:pStyle w:val="ListParagraph"/>
+        <w:numPr>
+          <w:ilvl w:val="0"/>
+          <w:numId w:val="12"/>
+        </w:numPr>
+      </w:pPr>
+      <w:r>
+        <w:t>Server tests</w:t>
+      </w:r>
+    </w:p>
+    <w:p>
+      <w:pPr>
+        <w:pStyle w:val="ListParagraph"/>
+        <w:numPr>
+          <w:ilvl w:val="0"/>
+          <w:numId w:val="12"/>
+        </w:numPr>
+      </w:pPr>
+      <w:r>
+        <w:t>Algorithm / Module tests</w:t>
+      </w:r>
+    </w:p>
+    <w:p>
+      <w:pPr>
+        <w:pStyle w:val="Heading2"/>
+      </w:pPr>
+      <w:r>
+        <w:t>Pipeline tests</w:t>
+      </w:r>
+    </w:p>
+    <w:p>
+      <w:r>
+        <w:t>Pipelines tests check functionality of the pipeline which primarily acts as a mechanism for execution of a collection of modules. Tests will include:</w:t>
+      </w:r>
+    </w:p>
+    <w:p>
+      <w:pPr>
+        <w:pStyle w:val="ListParagraph"/>
+        <w:numPr>
+          <w:ilvl w:val="0"/>
+          <w:numId w:val="13"/>
+        </w:numPr>
+      </w:pPr>
+      <w:r>
+        <w:t>Pipeline configuration test</w:t>
+      </w:r>
+    </w:p>
+    <w:p>
+      <w:pPr>
+        <w:pStyle w:val="ListParagraph"/>
+        <w:numPr>
+          <w:ilvl w:val="0"/>
+          <w:numId w:val="13"/>
+        </w:numPr>
+      </w:pPr>
+      <w:r>
+        <w:t>No-config test</w:t>
+      </w:r>
+    </w:p>
+    <w:p>
+      <w:pPr>
+        <w:pStyle w:val="ListParagraph"/>
+        <w:numPr>
+          <w:ilvl w:val="0"/>
+          <w:numId w:val="13"/>
+        </w:numPr>
+      </w:pPr>
+      <w:r>
+        <w:t>Inconsistency test</w:t>
+      </w:r>
+    </w:p>
+    <w:p>
+      <w:pPr>
+        <w:pStyle w:val="ListParagraph"/>
+        <w:numPr>
+          <w:ilvl w:val="0"/>
+          <w:numId w:val="13"/>
+        </w:numPr>
+      </w:pPr>
+      <w:r>
+        <w:t>Consistency test</w:t>
+      </w:r>
+    </w:p>
+    <w:p>
+      <w:pPr>
+        <w:pStyle w:val="ListParagraph"/>
+        <w:numPr>
+          <w:ilvl w:val="0"/>
+          <w:numId w:val="13"/>
+        </w:numPr>
+      </w:pPr>
+      <w:r>
+        <w:t>Module timeout test</w:t>
+      </w:r>
+    </w:p>
+    <w:p>
+      <w:pPr>
+        <w:pStyle w:val="ListParagraph"/>
+        <w:numPr>
+          <w:ilvl w:val="0"/>
+          <w:numId w:val="13"/>
+        </w:numPr>
+      </w:pPr>
+      <w:r>
+        <w:t>Empty pipeline test</w:t>
+      </w:r>
+    </w:p>
+    <w:p>
+      <w:pPr>
+        <w:pStyle w:val="ListParagraph"/>
+        <w:numPr>
+          <w:ilvl w:val="0"/>
+          <w:numId w:val="13"/>
+        </w:numPr>
+      </w:pPr>
+      <w:r>
+        <w:t>Verification of data flow</w:t>
+      </w:r>
+    </w:p>
+    <w:p>
+      <w:r>
+        <w:t>Pipeline tests will be expected to work with a TestDataClient object which can provide data for verification purposes.</w:t>
+      </w:r>
+    </w:p>
+    <w:p>
+      <w:pPr>
+        <w:pStyle w:val="Heading2"/>
+      </w:pPr>
+      <w:r>
+        <w:t>Server tests</w:t>
+      </w:r>
+    </w:p>
+    <w:p>
+      <w:r>
+        <w:t>Server tests</w:t>
+      </w:r>
+      <w:r>
+        <w:t xml:space="preserve"> provide methods for load testing and checking failure modes for the server and data client. The data client will be tested with a dummy data server and tests will include:</w:t>
+      </w:r>
+    </w:p>
+    <w:p>
+      <w:pPr>
+        <w:pStyle w:val="ListParagraph"/>
+        <w:numPr>
+          <w:ilvl w:val="0"/>
+          <w:numId w:val="15"/>
+        </w:numPr>
+      </w:pPr>
+      <w:r>
+        <w:t>No reply (from server) test.</w:t>
+      </w:r>
+    </w:p>
+    <w:p>
+      <w:pPr>
+        <w:pStyle w:val="ListParagraph"/>
+        <w:numPr>
+          <w:ilvl w:val="0"/>
+          <w:numId w:val="15"/>
+        </w:numPr>
+      </w:pPr>
+      <w:r>
+        <w:t>Inconsistent data test.</w:t>
+      </w:r>
+    </w:p>
+    <w:p>
+      <w:pPr>
+        <w:pStyle w:val="ListParagraph"/>
+        <w:numPr>
+          <w:ilvl w:val="0"/>
+          <w:numId w:val="15"/>
+        </w:numPr>
+      </w:pPr>
+      <w:r>
+        <w:t>Truncated data test.</w:t>
+      </w:r>
+    </w:p>
+    <w:p>
+      <w:pPr>
+        <w:pStyle w:val="ListParagraph"/>
+        <w:numPr>
+          <w:ilvl w:val="0"/>
+          <w:numId w:val="15"/>
+        </w:numPr>
+      </w:pPr>
+      <w:r>
+        <w:t>Incomplete data test.</w:t>
+      </w:r>
+    </w:p>
+    <w:p>
+      <w:pPr>
+        <w:pStyle w:val="ListParagraph"/>
+        <w:numPr>
+          <w:ilvl w:val="0"/>
+          <w:numId w:val="15"/>
+        </w:numPr>
+      </w:pPr>
+      <w:r>
+        <w:t>Data flow test</w:t>
+      </w:r>
+    </w:p>
+    <w:p>
+      <w:pPr>
+        <w:pStyle w:val="ListParagraph"/>
+        <w:numPr>
+          <w:ilvl w:val="1"/>
+          <w:numId w:val="15"/>
+        </w:numPr>
+      </w:pPr>
+      <w:r>
+        <w:t>Checking if the telescope data is correctly received.</w:t>
+      </w:r>
+    </w:p>
+    <w:p>
+      <w:pPr>
+        <w:pStyle w:val="ListParagraph"/>
+        <w:numPr>
+          <w:ilvl w:val="1"/>
+          <w:numId w:val="15"/>
+        </w:numPr>
+      </w:pPr>
+      <w:r>
+        <w:t>Checking if the service data is updated correctly</w:t>
+      </w:r>
+    </w:p>
+    <w:p>
+      <w:r>
+        <w:t>The data server tests will include:</w:t>
+      </w:r>
+    </w:p>
+    <w:p>
+      <w:pPr>
+        <w:pStyle w:val="ListParagraph"/>
+        <w:numPr>
+          <w:ilvl w:val="0"/>
+          <w:numId w:val="16"/>
+        </w:numPr>
+      </w:pPr>
+      <w:r>
+        <w:t>Dummy requests</w:t>
+      </w:r>
+    </w:p>
+    <w:p>
+      <w:pPr>
+        <w:pStyle w:val="ListParagraph"/>
+        <w:numPr>
+          <w:ilvl w:val="0"/>
+          <w:numId w:val="16"/>
+        </w:numPr>
+      </w:pPr>
+      <w:r>
+        <w:t>Chucking test (via data adapter)</w:t>
+      </w:r>
+    </w:p>
+    <w:p>
+      <w:pPr>
+        <w:pStyle w:val="ListParagraph"/>
+        <w:numPr>
+          <w:ilvl w:val="0"/>
+          <w:numId w:val="16"/>
+        </w:numPr>
+      </w:pPr>
+      <w:r>
+        <w:t>Buffer filling / empty / locking test (multiple requests threads).</w:t>
+      </w:r>
+    </w:p>
+    <w:p>
+      <w:pPr>
+        <w:pStyle w:val="ListParagraph"/>
+        <w:numPr>
+          <w:ilvl w:val="0"/>
+          <w:numId w:val="16"/>
+        </w:numPr>
+      </w:pPr>
+      <w:r>
+        <w:t>Load test (handling ~O(1000) requests at once)</w:t>
+      </w:r>
+    </w:p>
+    <w:p>
+      <w:pPr>
+        <w:pStyle w:val="ListParagraph"/>
+        <w:numPr>
+          <w:ilvl w:val="0"/>
+          <w:numId w:val="16"/>
+        </w:numPr>
+      </w:pPr>
+      <w:r>
+        <w:t>Chunking and associated buffer overflow test.</w:t>
+      </w:r>
+    </w:p>
+    <w:p>
+      <w:pPr>
+        <w:pStyle w:val="Heading2"/>
+      </w:pPr>
+      <w:r>
+        <w:t>Algorithm / Module tests</w:t>
+      </w:r>
+    </w:p>
+    <w:p>
+      <w:r>
+        <w:t>Algorithm and module tests will include both tests for module functionality the algorithms themselves (numerical accuracy, functional verification etc.). Tests will include:</w:t>
+      </w:r>
+    </w:p>
+    <w:p>
+      <w:pPr>
+        <w:pStyle w:val="ListParagraph"/>
+        <w:numPr>
+          <w:ilvl w:val="0"/>
+          <w:numId w:val="17"/>
+        </w:numPr>
+      </w:pPr>
+      <w:r>
+        <w:lastRenderedPageBreak/>
+        <w:t>Memory leak testing (loop).</w:t>
+      </w:r>
+    </w:p>
+    <w:p>
+      <w:pPr>
+        <w:pStyle w:val="ListParagraph"/>
+        <w:numPr>
+          <w:ilvl w:val="0"/>
+          <w:numId w:val="17"/>
+        </w:numPr>
+      </w:pPr>
+      <w:r>
+        <w:t>Test of module configuration.</w:t>
+      </w:r>
+    </w:p>
+    <w:p>
+      <w:pPr>
+        <w:pStyle w:val="ListParagraph"/>
+        <w:numPr>
+          <w:ilvl w:val="0"/>
+          <w:numId w:val="17"/>
+        </w:numPr>
+      </w:pPr>
+      <w:r>
+        <w:t>Data input testing via test data set library).</w:t>
+      </w:r>
+    </w:p>
+    <w:p>
+      <w:pPr>
+        <w:pStyle w:val="ListParagraph"/>
+        <w:numPr>
+          <w:ilvl w:val="0"/>
+          <w:numId w:val="17"/>
+        </w:numPr>
+      </w:pPr>
+      <w:r>
+        <w:t>Data Set comparison test.</w:t>
+      </w:r>
+    </w:p>
+    <w:p>
+      <w:r>
+        <w:t>The test data library will provide test data sets (generated or by file etc.) to data sets suitable for testing the various classes of modules (image manipulation, uvw data manipulation etc). Test data sets might include:</w:t>
+      </w:r>
+    </w:p>
+    <w:p>
+      <w:pPr>
+        <w:pStyle w:val="ListParagraph"/>
+        <w:numPr>
+          <w:ilvl w:val="0"/>
+          <w:numId w:val="18"/>
+        </w:numPr>
+      </w:pPr>
+      <w:r>
+        <w:t xml:space="preserve">Null set </w:t>
+      </w:r>
+    </w:p>
+    <w:p>
+      <w:pPr>
+        <w:pStyle w:val="ListParagraph"/>
+        <w:numPr>
+          <w:ilvl w:val="0"/>
+          <w:numId w:val="18"/>
+        </w:numPr>
+      </w:pPr>
+      <w:r>
+        <w:t>Repeated patterns eg. 01010101...</w:t>
+      </w:r>
+    </w:p>
+    <w:p>
+      <w:pPr>
+        <w:pStyle w:val="ListParagraph"/>
+        <w:numPr>
+          <w:ilvl w:val="0"/>
+          <w:numId w:val="18"/>
+        </w:numPr>
+      </w:pPr>
+      <w:r>
+        <w:t xml:space="preserve">Synthetic </w:t>
+      </w:r>
+      <w:r>
+        <w:t>(known result) data sets. eg. uvw set for image of a pelican!</w:t>
+      </w:r>
+    </w:p>
+    <w:p/>
     <w:p>
       <w:pPr>
         <w:pStyle w:val="Heading1"/>
@@ -1006,7 +1431,7 @@
                     <w:rPr>
                       <w:noProof/>
                     </w:rPr>
-                    <w:t>Tuesday, 27 October 2009</w:t>
+                    <w:t>Tuesday, 10 November 2009</w:t>
                   </w:r>
                 </w:fldSimple>
               </w:p>
@@ -1022,7 +1447,7 @@
         <w:lang w:val="en-US" w:eastAsia="zh-TW"/>
       </w:rPr>
       <w:pict>
-        <v:shape id="_x0000_s2049" type="#_x0000_t202" style="position:absolute;margin-left:5240pt;margin-top:0;width:1in;height:13.45pt;z-index:251660288;mso-width-percent:1000;mso-position-horizontal:right;mso-position-horizontal-relative:page;mso-position-vertical:center;mso-position-vertical-relative:top-margin-area;mso-width-percent:1000;mso-width-relative:right-margin-area;v-text-anchor:middle" o:allowincell="f" fillcolor="#4f81bd [3204]" stroked="f">
+        <v:shape id="_x0000_s2049" type="#_x0000_t202" style="position:absolute;margin-left:5272pt;margin-top:0;width:1in;height:13.45pt;z-index:251660288;mso-width-percent:1000;mso-position-horizontal:right;mso-position-horizontal-relative:page;mso-position-vertical:center;mso-position-vertical-relative:top-margin-area;mso-width-percent:1000;mso-width-relative:right-margin-area;v-text-anchor:middle" o:allowincell="f" fillcolor="#4f81bd [3204]" stroked="f">
           <v:textbox style="mso-fit-shape-to-text:t" inset=",0,,0">
             <w:txbxContent>
               <w:p>
@@ -1038,7 +1463,7 @@
                       <w:noProof/>
                       <w:color w:val="FFFFFF" w:themeColor="background1"/>
                     </w:rPr>
-                    <w:t>3</w:t>
+                    <w:t>5</w:t>
                   </w:r>
                 </w:fldSimple>
               </w:p>
@@ -1055,6 +1480,232 @@
 <file path=word/numbering.xml><?xml version="1.0" encoding="utf-8"?>
 <w:numbering xmlns:ve="http://schemas.openxmlformats.org/markup-compatibility/2006" xmlns:o="urn:schemas-microsoft-com:office:office" xmlns:r="http://schemas.openxmlformats.org/officeDocument/2006/relationships" xmlns:m="http://schemas.openxmlformats.org/officeDocument/2006/math" xmlns:v="urn:schemas-microsoft-com:vml" xmlns:wp="http://schemas.openxmlformats.org/drawingml/2006/wordprocessingDrawing" xmlns:w10="urn:schemas-microsoft-com:office:word" xmlns:w="http://schemas.openxmlformats.org/wordprocessingml/2006/main" xmlns:wne="http://schemas.microsoft.com/office/word/2006/wordml">
   <w:abstractNum w:abstractNumId="0">
+    <w:nsid w:val="002E09DB"/>
+    <w:multiLevelType w:val="hybridMultilevel"/>
+    <w:tmpl w:val="85AA733E"/>
+    <w:lvl w:ilvl="0" w:tplc="08090001">
+      <w:start w:val="1"/>
+      <w:numFmt w:val="bullet"/>
+      <w:lvlText w:val=""/>
+      <w:lvlJc w:val="left"/>
+      <w:pPr>
+        <w:ind w:left="720" w:hanging="360"/>
+      </w:pPr>
+      <w:rPr>
+        <w:rFonts w:ascii="Symbol" w:hAnsi="Symbol" w:hint="default"/>
+      </w:rPr>
+    </w:lvl>
+    <w:lvl w:ilvl="1" w:tplc="08090003">
+      <w:start w:val="1"/>
+      <w:numFmt w:val="bullet"/>
+      <w:lvlText w:val="o"/>
+      <w:lvlJc w:val="left"/>
+      <w:pPr>
+        <w:ind w:left="1440" w:hanging="360"/>
+      </w:pPr>
+      <w:rPr>
+        <w:rFonts w:ascii="Courier New" w:hAnsi="Courier New" w:cs="Courier New" w:hint="default"/>
+      </w:rPr>
+    </w:lvl>
+    <w:lvl w:ilvl="2" w:tplc="08090005" w:tentative="1">
+      <w:start w:val="1"/>
+      <w:numFmt w:val="bullet"/>
+      <w:lvlText w:val=""/>
+      <w:lvlJc w:val="left"/>
+      <w:pPr>
+        <w:ind w:left="2160" w:hanging="360"/>
+      </w:pPr>
+      <w:rPr>
+        <w:rFonts w:ascii="Wingdings" w:hAnsi="Wingdings" w:hint="default"/>
+      </w:rPr>
+    </w:lvl>
+    <w:lvl w:ilvl="3" w:tplc="08090001" w:tentative="1">
+      <w:start w:val="1"/>
+      <w:numFmt w:val="bullet"/>
+      <w:lvlText w:val=""/>
+      <w:lvlJc w:val="left"/>
+      <w:pPr>
+        <w:ind w:left="2880" w:hanging="360"/>
+      </w:pPr>
+      <w:rPr>
+        <w:rFonts w:ascii="Symbol" w:hAnsi="Symbol" w:hint="default"/>
+      </w:rPr>
+    </w:lvl>
+    <w:lvl w:ilvl="4" w:tplc="08090003" w:tentative="1">
+      <w:start w:val="1"/>
+      <w:numFmt w:val="bullet"/>
+      <w:lvlText w:val="o"/>
+      <w:lvlJc w:val="left"/>
+      <w:pPr>
+        <w:ind w:left="3600" w:hanging="360"/>
+      </w:pPr>
+      <w:rPr>
+        <w:rFonts w:ascii="Courier New" w:hAnsi="Courier New" w:cs="Courier New" w:hint="default"/>
+      </w:rPr>
+    </w:lvl>
+    <w:lvl w:ilvl="5" w:tplc="08090005" w:tentative="1">
+      <w:start w:val="1"/>
+      <w:numFmt w:val="bullet"/>
+      <w:lvlText w:val=""/>
+      <w:lvlJc w:val="left"/>
+      <w:pPr>
+        <w:ind w:left="4320" w:hanging="360"/>
+      </w:pPr>
+      <w:rPr>
+        <w:rFonts w:ascii="Wingdings" w:hAnsi="Wingdings" w:hint="default"/>
+      </w:rPr>
+    </w:lvl>
+    <w:lvl w:ilvl="6" w:tplc="08090001" w:tentative="1">
+      <w:start w:val="1"/>
+      <w:numFmt w:val="bullet"/>
+      <w:lvlText w:val=""/>
+      <w:lvlJc w:val="left"/>
+      <w:pPr>
+        <w:ind w:left="5040" w:hanging="360"/>
+      </w:pPr>
+      <w:rPr>
+        <w:rFonts w:ascii="Symbol" w:hAnsi="Symbol" w:hint="default"/>
+      </w:rPr>
+    </w:lvl>
+    <w:lvl w:ilvl="7" w:tplc="08090003" w:tentative="1">
+      <w:start w:val="1"/>
+      <w:numFmt w:val="bullet"/>
+      <w:lvlText w:val="o"/>
+      <w:lvlJc w:val="left"/>
+      <w:pPr>
+        <w:ind w:left="5760" w:hanging="360"/>
+      </w:pPr>
+      <w:rPr>
+        <w:rFonts w:ascii="Courier New" w:hAnsi="Courier New" w:cs="Courier New" w:hint="default"/>
+      </w:rPr>
+    </w:lvl>
+    <w:lvl w:ilvl="8" w:tplc="08090005" w:tentative="1">
+      <w:start w:val="1"/>
+      <w:numFmt w:val="bullet"/>
+      <w:lvlText w:val=""/>
+      <w:lvlJc w:val="left"/>
+      <w:pPr>
+        <w:ind w:left="6480" w:hanging="360"/>
+      </w:pPr>
+      <w:rPr>
+        <w:rFonts w:ascii="Wingdings" w:hAnsi="Wingdings" w:hint="default"/>
+      </w:rPr>
+    </w:lvl>
+  </w:abstractNum>
+  <w:abstractNum w:abstractNumId="1">
+    <w:nsid w:val="00E92130"/>
+    <w:multiLevelType w:val="hybridMultilevel"/>
+    <w:tmpl w:val="BE74FAA8"/>
+    <w:lvl w:ilvl="0" w:tplc="08090001">
+      <w:start w:val="1"/>
+      <w:numFmt w:val="bullet"/>
+      <w:lvlText w:val=""/>
+      <w:lvlJc w:val="left"/>
+      <w:pPr>
+        <w:ind w:left="720" w:hanging="360"/>
+      </w:pPr>
+      <w:rPr>
+        <w:rFonts w:ascii="Symbol" w:hAnsi="Symbol" w:hint="default"/>
+      </w:rPr>
+    </w:lvl>
+    <w:lvl w:ilvl="1" w:tplc="08090003">
+      <w:start w:val="1"/>
+      <w:numFmt w:val="bullet"/>
+      <w:lvlText w:val="o"/>
+      <w:lvlJc w:val="left"/>
+      <w:pPr>
+        <w:ind w:left="1440" w:hanging="360"/>
+      </w:pPr>
+      <w:rPr>
+        <w:rFonts w:ascii="Courier New" w:hAnsi="Courier New" w:cs="Courier New" w:hint="default"/>
+      </w:rPr>
+    </w:lvl>
+    <w:lvl w:ilvl="2" w:tplc="08090005" w:tentative="1">
+      <w:start w:val="1"/>
+      <w:numFmt w:val="bullet"/>
+      <w:lvlText w:val=""/>
+      <w:lvlJc w:val="left"/>
+      <w:pPr>
+        <w:ind w:left="2160" w:hanging="360"/>
+      </w:pPr>
+      <w:rPr>
+        <w:rFonts w:ascii="Wingdings" w:hAnsi="Wingdings" w:hint="default"/>
+      </w:rPr>
+    </w:lvl>
+    <w:lvl w:ilvl="3" w:tplc="08090001" w:tentative="1">
+      <w:start w:val="1"/>
+      <w:numFmt w:val="bullet"/>
+      <w:lvlText w:val=""/>
+      <w:lvlJc w:val="left"/>
+      <w:pPr>
+        <w:ind w:left="2880" w:hanging="360"/>
+      </w:pPr>
+      <w:rPr>
+        <w:rFonts w:ascii="Symbol" w:hAnsi="Symbol" w:hint="default"/>
+      </w:rPr>
+    </w:lvl>
+    <w:lvl w:ilvl="4" w:tplc="08090003" w:tentative="1">
+      <w:start w:val="1"/>
+      <w:numFmt w:val="bullet"/>
+      <w:lvlText w:val="o"/>
+      <w:lvlJc w:val="left"/>
+      <w:pPr>
+        <w:ind w:left="3600" w:hanging="360"/>
+      </w:pPr>
+      <w:rPr>
+        <w:rFonts w:ascii="Courier New" w:hAnsi="Courier New" w:cs="Courier New" w:hint="default"/>
+      </w:rPr>
+    </w:lvl>
+    <w:lvl w:ilvl="5" w:tplc="08090005" w:tentative="1">
+      <w:start w:val="1"/>
+      <w:numFmt w:val="bullet"/>
+      <w:lvlText w:val=""/>
+      <w:lvlJc w:val="left"/>
+      <w:pPr>
+        <w:ind w:left="4320" w:hanging="360"/>
+      </w:pPr>
+      <w:rPr>
+        <w:rFonts w:ascii="Wingdings" w:hAnsi="Wingdings" w:hint="default"/>
+      </w:rPr>
+    </w:lvl>
+    <w:lvl w:ilvl="6" w:tplc="08090001" w:tentative="1">
+      <w:start w:val="1"/>
+      <w:numFmt w:val="bullet"/>
+      <w:lvlText w:val=""/>
+      <w:lvlJc w:val="left"/>
+      <w:pPr>
+        <w:ind w:left="5040" w:hanging="360"/>
+      </w:pPr>
+      <w:rPr>
+        <w:rFonts w:ascii="Symbol" w:hAnsi="Symbol" w:hint="default"/>
+      </w:rPr>
+    </w:lvl>
+    <w:lvl w:ilvl="7" w:tplc="08090003" w:tentative="1">
+      <w:start w:val="1"/>
+      <w:numFmt w:val="bullet"/>
+      <w:lvlText w:val="o"/>
+      <w:lvlJc w:val="left"/>
+      <w:pPr>
+        <w:ind w:left="5760" w:hanging="360"/>
+      </w:pPr>
+      <w:rPr>
+        <w:rFonts w:ascii="Courier New" w:hAnsi="Courier New" w:cs="Courier New" w:hint="default"/>
+      </w:rPr>
+    </w:lvl>
+    <w:lvl w:ilvl="8" w:tplc="08090005" w:tentative="1">
+      <w:start w:val="1"/>
+      <w:numFmt w:val="bullet"/>
+      <w:lvlText w:val=""/>
+      <w:lvlJc w:val="left"/>
+      <w:pPr>
+        <w:ind w:left="6480" w:hanging="360"/>
+      </w:pPr>
+      <w:rPr>
+        <w:rFonts w:ascii="Wingdings" w:hAnsi="Wingdings" w:hint="default"/>
+      </w:rPr>
+    </w:lvl>
+  </w:abstractNum>
+  <w:abstractNum w:abstractNumId="2">
     <w:nsid w:val="02150735"/>
     <w:multiLevelType w:val="hybridMultilevel"/>
     <w:tmpl w:val="372AD4D6"/>
@@ -1167,7 +1818,233 @@
       </w:rPr>
     </w:lvl>
   </w:abstractNum>
-  <w:abstractNum w:abstractNumId="1">
+  <w:abstractNum w:abstractNumId="3">
+    <w:nsid w:val="0A522B39"/>
+    <w:multiLevelType w:val="hybridMultilevel"/>
+    <w:tmpl w:val="AAB21D4A"/>
+    <w:lvl w:ilvl="0" w:tplc="08090001">
+      <w:start w:val="1"/>
+      <w:numFmt w:val="bullet"/>
+      <w:lvlText w:val=""/>
+      <w:lvlJc w:val="left"/>
+      <w:pPr>
+        <w:ind w:left="720" w:hanging="360"/>
+      </w:pPr>
+      <w:rPr>
+        <w:rFonts w:ascii="Symbol" w:hAnsi="Symbol" w:hint="default"/>
+      </w:rPr>
+    </w:lvl>
+    <w:lvl w:ilvl="1" w:tplc="08090003" w:tentative="1">
+      <w:start w:val="1"/>
+      <w:numFmt w:val="bullet"/>
+      <w:lvlText w:val="o"/>
+      <w:lvlJc w:val="left"/>
+      <w:pPr>
+        <w:ind w:left="1440" w:hanging="360"/>
+      </w:pPr>
+      <w:rPr>
+        <w:rFonts w:ascii="Courier New" w:hAnsi="Courier New" w:cs="Courier New" w:hint="default"/>
+      </w:rPr>
+    </w:lvl>
+    <w:lvl w:ilvl="2" w:tplc="08090005" w:tentative="1">
+      <w:start w:val="1"/>
+      <w:numFmt w:val="bullet"/>
+      <w:lvlText w:val=""/>
+      <w:lvlJc w:val="left"/>
+      <w:pPr>
+        <w:ind w:left="2160" w:hanging="360"/>
+      </w:pPr>
+      <w:rPr>
+        <w:rFonts w:ascii="Wingdings" w:hAnsi="Wingdings" w:hint="default"/>
+      </w:rPr>
+    </w:lvl>
+    <w:lvl w:ilvl="3" w:tplc="08090001" w:tentative="1">
+      <w:start w:val="1"/>
+      <w:numFmt w:val="bullet"/>
+      <w:lvlText w:val=""/>
+      <w:lvlJc w:val="left"/>
+      <w:pPr>
+        <w:ind w:left="2880" w:hanging="360"/>
+      </w:pPr>
+      <w:rPr>
+        <w:rFonts w:ascii="Symbol" w:hAnsi="Symbol" w:hint="default"/>
+      </w:rPr>
+    </w:lvl>
+    <w:lvl w:ilvl="4" w:tplc="08090003" w:tentative="1">
+      <w:start w:val="1"/>
+      <w:numFmt w:val="bullet"/>
+      <w:lvlText w:val="o"/>
+      <w:lvlJc w:val="left"/>
+      <w:pPr>
+        <w:ind w:left="3600" w:hanging="360"/>
+      </w:pPr>
+      <w:rPr>
+        <w:rFonts w:ascii="Courier New" w:hAnsi="Courier New" w:cs="Courier New" w:hint="default"/>
+      </w:rPr>
+    </w:lvl>
+    <w:lvl w:ilvl="5" w:tplc="08090005" w:tentative="1">
+      <w:start w:val="1"/>
+      <w:numFmt w:val="bullet"/>
+      <w:lvlText w:val=""/>
+      <w:lvlJc w:val="left"/>
+      <w:pPr>
+        <w:ind w:left="4320" w:hanging="360"/>
+      </w:pPr>
+      <w:rPr>
+        <w:rFonts w:ascii="Wingdings" w:hAnsi="Wingdings" w:hint="default"/>
+      </w:rPr>
+    </w:lvl>
+    <w:lvl w:ilvl="6" w:tplc="08090001" w:tentative="1">
+      <w:start w:val="1"/>
+      <w:numFmt w:val="bullet"/>
+      <w:lvlText w:val=""/>
+      <w:lvlJc w:val="left"/>
+      <w:pPr>
+        <w:ind w:left="5040" w:hanging="360"/>
+      </w:pPr>
+      <w:rPr>
+        <w:rFonts w:ascii="Symbol" w:hAnsi="Symbol" w:hint="default"/>
+      </w:rPr>
+    </w:lvl>
+    <w:lvl w:ilvl="7" w:tplc="08090003" w:tentative="1">
+      <w:start w:val="1"/>
+      <w:numFmt w:val="bullet"/>
+      <w:lvlText w:val="o"/>
+      <w:lvlJc w:val="left"/>
+      <w:pPr>
+        <w:ind w:left="5760" w:hanging="360"/>
+      </w:pPr>
+      <w:rPr>
+        <w:rFonts w:ascii="Courier New" w:hAnsi="Courier New" w:cs="Courier New" w:hint="default"/>
+      </w:rPr>
+    </w:lvl>
+    <w:lvl w:ilvl="8" w:tplc="08090005" w:tentative="1">
+      <w:start w:val="1"/>
+      <w:numFmt w:val="bullet"/>
+      <w:lvlText w:val=""/>
+      <w:lvlJc w:val="left"/>
+      <w:pPr>
+        <w:ind w:left="6480" w:hanging="360"/>
+      </w:pPr>
+      <w:rPr>
+        <w:rFonts w:ascii="Wingdings" w:hAnsi="Wingdings" w:hint="default"/>
+      </w:rPr>
+    </w:lvl>
+  </w:abstractNum>
+  <w:abstractNum w:abstractNumId="4">
+    <w:nsid w:val="0B3110D7"/>
+    <w:multiLevelType w:val="hybridMultilevel"/>
+    <w:tmpl w:val="83805E9A"/>
+    <w:lvl w:ilvl="0" w:tplc="08090001">
+      <w:start w:val="1"/>
+      <w:numFmt w:val="bullet"/>
+      <w:lvlText w:val=""/>
+      <w:lvlJc w:val="left"/>
+      <w:pPr>
+        <w:ind w:left="720" w:hanging="360"/>
+      </w:pPr>
+      <w:rPr>
+        <w:rFonts w:ascii="Symbol" w:hAnsi="Symbol" w:hint="default"/>
+      </w:rPr>
+    </w:lvl>
+    <w:lvl w:ilvl="1" w:tplc="08090003" w:tentative="1">
+      <w:start w:val="1"/>
+      <w:numFmt w:val="bullet"/>
+      <w:lvlText w:val="o"/>
+      <w:lvlJc w:val="left"/>
+      <w:pPr>
+        <w:ind w:left="1440" w:hanging="360"/>
+      </w:pPr>
+      <w:rPr>
+        <w:rFonts w:ascii="Courier New" w:hAnsi="Courier New" w:cs="Courier New" w:hint="default"/>
+      </w:rPr>
+    </w:lvl>
+    <w:lvl w:ilvl="2" w:tplc="08090005" w:tentative="1">
+      <w:start w:val="1"/>
+      <w:numFmt w:val="bullet"/>
+      <w:lvlText w:val=""/>
+      <w:lvlJc w:val="left"/>
+      <w:pPr>
+        <w:ind w:left="2160" w:hanging="360"/>
+      </w:pPr>
+      <w:rPr>
+        <w:rFonts w:ascii="Wingdings" w:hAnsi="Wingdings" w:hint="default"/>
+      </w:rPr>
+    </w:lvl>
+    <w:lvl w:ilvl="3" w:tplc="08090001" w:tentative="1">
+      <w:start w:val="1"/>
+      <w:numFmt w:val="bullet"/>
+      <w:lvlText w:val=""/>
+      <w:lvlJc w:val="left"/>
+      <w:pPr>
+        <w:ind w:left="2880" w:hanging="360"/>
+      </w:pPr>
+      <w:rPr>
+        <w:rFonts w:ascii="Symbol" w:hAnsi="Symbol" w:hint="default"/>
+      </w:rPr>
+    </w:lvl>
+    <w:lvl w:ilvl="4" w:tplc="08090003" w:tentative="1">
+      <w:start w:val="1"/>
+      <w:numFmt w:val="bullet"/>
+      <w:lvlText w:val="o"/>
+      <w:lvlJc w:val="left"/>
+      <w:pPr>
+        <w:ind w:left="3600" w:hanging="360"/>
+      </w:pPr>
+      <w:rPr>
+        <w:rFonts w:ascii="Courier New" w:hAnsi="Courier New" w:cs="Courier New" w:hint="default"/>
+      </w:rPr>
+    </w:lvl>
+    <w:lvl w:ilvl="5" w:tplc="08090005" w:tentative="1">
+      <w:start w:val="1"/>
+      <w:numFmt w:val="bullet"/>
+      <w:lvlText w:val=""/>
+      <w:lvlJc w:val="left"/>
+      <w:pPr>
+        <w:ind w:left="4320" w:hanging="360"/>
+      </w:pPr>
+      <w:rPr>
+        <w:rFonts w:ascii="Wingdings" w:hAnsi="Wingdings" w:hint="default"/>
+      </w:rPr>
+    </w:lvl>
+    <w:lvl w:ilvl="6" w:tplc="08090001" w:tentative="1">
+      <w:start w:val="1"/>
+      <w:numFmt w:val="bullet"/>
+      <w:lvlText w:val=""/>
+      <w:lvlJc w:val="left"/>
+      <w:pPr>
+        <w:ind w:left="5040" w:hanging="360"/>
+      </w:pPr>
+      <w:rPr>
+        <w:rFonts w:ascii="Symbol" w:hAnsi="Symbol" w:hint="default"/>
+      </w:rPr>
+    </w:lvl>
+    <w:lvl w:ilvl="7" w:tplc="08090003" w:tentative="1">
+      <w:start w:val="1"/>
+      <w:numFmt w:val="bullet"/>
+      <w:lvlText w:val="o"/>
+      <w:lvlJc w:val="left"/>
+      <w:pPr>
+        <w:ind w:left="5760" w:hanging="360"/>
+      </w:pPr>
+      <w:rPr>
+        <w:rFonts w:ascii="Courier New" w:hAnsi="Courier New" w:cs="Courier New" w:hint="default"/>
+      </w:rPr>
+    </w:lvl>
+    <w:lvl w:ilvl="8" w:tplc="08090005" w:tentative="1">
+      <w:start w:val="1"/>
+      <w:numFmt w:val="bullet"/>
+      <w:lvlText w:val=""/>
+      <w:lvlJc w:val="left"/>
+      <w:pPr>
+        <w:ind w:left="6480" w:hanging="360"/>
+      </w:pPr>
+      <w:rPr>
+        <w:rFonts w:ascii="Wingdings" w:hAnsi="Wingdings" w:hint="default"/>
+      </w:rPr>
+    </w:lvl>
+  </w:abstractNum>
+  <w:abstractNum w:abstractNumId="5">
     <w:nsid w:val="10D0320C"/>
     <w:multiLevelType w:val="hybridMultilevel"/>
     <w:tmpl w:val="4790D83E"/>
@@ -1280,7 +2157,120 @@
       </w:rPr>
     </w:lvl>
   </w:abstractNum>
-  <w:abstractNum w:abstractNumId="2">
+  <w:abstractNum w:abstractNumId="6">
+    <w:nsid w:val="189124ED"/>
+    <w:multiLevelType w:val="hybridMultilevel"/>
+    <w:tmpl w:val="8BDE265C"/>
+    <w:lvl w:ilvl="0" w:tplc="08090001">
+      <w:start w:val="1"/>
+      <w:numFmt w:val="bullet"/>
+      <w:lvlText w:val=""/>
+      <w:lvlJc w:val="left"/>
+      <w:pPr>
+        <w:ind w:left="720" w:hanging="360"/>
+      </w:pPr>
+      <w:rPr>
+        <w:rFonts w:ascii="Symbol" w:hAnsi="Symbol" w:hint="default"/>
+      </w:rPr>
+    </w:lvl>
+    <w:lvl w:ilvl="1" w:tplc="08090003">
+      <w:start w:val="1"/>
+      <w:numFmt w:val="bullet"/>
+      <w:lvlText w:val="o"/>
+      <w:lvlJc w:val="left"/>
+      <w:pPr>
+        <w:ind w:left="1440" w:hanging="360"/>
+      </w:pPr>
+      <w:rPr>
+        <w:rFonts w:ascii="Courier New" w:hAnsi="Courier New" w:cs="Courier New" w:hint="default"/>
+      </w:rPr>
+    </w:lvl>
+    <w:lvl w:ilvl="2" w:tplc="08090005" w:tentative="1">
+      <w:start w:val="1"/>
+      <w:numFmt w:val="bullet"/>
+      <w:lvlText w:val=""/>
+      <w:lvlJc w:val="left"/>
+      <w:pPr>
+        <w:ind w:left="2160" w:hanging="360"/>
+      </w:pPr>
+      <w:rPr>
+        <w:rFonts w:ascii="Wingdings" w:hAnsi="Wingdings" w:hint="default"/>
+      </w:rPr>
+    </w:lvl>
+    <w:lvl w:ilvl="3" w:tplc="08090001" w:tentative="1">
+      <w:start w:val="1"/>
+      <w:numFmt w:val="bullet"/>
+      <w:lvlText w:val=""/>
+      <w:lvlJc w:val="left"/>
+      <w:pPr>
+        <w:ind w:left="2880" w:hanging="360"/>
+      </w:pPr>
+      <w:rPr>
+        <w:rFonts w:ascii="Symbol" w:hAnsi="Symbol" w:hint="default"/>
+      </w:rPr>
+    </w:lvl>
+    <w:lvl w:ilvl="4" w:tplc="08090003" w:tentative="1">
+      <w:start w:val="1"/>
+      <w:numFmt w:val="bullet"/>
+      <w:lvlText w:val="o"/>
+      <w:lvlJc w:val="left"/>
+      <w:pPr>
+        <w:ind w:left="3600" w:hanging="360"/>
+      </w:pPr>
+      <w:rPr>
+        <w:rFonts w:ascii="Courier New" w:hAnsi="Courier New" w:cs="Courier New" w:hint="default"/>
+      </w:rPr>
+    </w:lvl>
+    <w:lvl w:ilvl="5" w:tplc="08090005" w:tentative="1">
+      <w:start w:val="1"/>
+      <w:numFmt w:val="bullet"/>
+      <w:lvlText w:val=""/>
+      <w:lvlJc w:val="left"/>
+      <w:pPr>
+        <w:ind w:left="4320" w:hanging="360"/>
+      </w:pPr>
+      <w:rPr>
+        <w:rFonts w:ascii="Wingdings" w:hAnsi="Wingdings" w:hint="default"/>
+      </w:rPr>
+    </w:lvl>
+    <w:lvl w:ilvl="6" w:tplc="08090001" w:tentative="1">
+      <w:start w:val="1"/>
+      <w:numFmt w:val="bullet"/>
+      <w:lvlText w:val=""/>
+      <w:lvlJc w:val="left"/>
+      <w:pPr>
+        <w:ind w:left="5040" w:hanging="360"/>
+      </w:pPr>
+      <w:rPr>
+        <w:rFonts w:ascii="Symbol" w:hAnsi="Symbol" w:hint="default"/>
+      </w:rPr>
+    </w:lvl>
+    <w:lvl w:ilvl="7" w:tplc="08090003" w:tentative="1">
+      <w:start w:val="1"/>
+      <w:numFmt w:val="bullet"/>
+      <w:lvlText w:val="o"/>
+      <w:lvlJc w:val="left"/>
+      <w:pPr>
+        <w:ind w:left="5760" w:hanging="360"/>
+      </w:pPr>
+      <w:rPr>
+        <w:rFonts w:ascii="Courier New" w:hAnsi="Courier New" w:cs="Courier New" w:hint="default"/>
+      </w:rPr>
+    </w:lvl>
+    <w:lvl w:ilvl="8" w:tplc="08090005" w:tentative="1">
+      <w:start w:val="1"/>
+      <w:numFmt w:val="bullet"/>
+      <w:lvlText w:val=""/>
+      <w:lvlJc w:val="left"/>
+      <w:pPr>
+        <w:ind w:left="6480" w:hanging="360"/>
+      </w:pPr>
+      <w:rPr>
+        <w:rFonts w:ascii="Wingdings" w:hAnsi="Wingdings" w:hint="default"/>
+      </w:rPr>
+    </w:lvl>
+  </w:abstractNum>
+  <w:abstractNum w:abstractNumId="7">
     <w:nsid w:val="1ECB15B2"/>
     <w:multiLevelType w:val="hybridMultilevel"/>
     <w:tmpl w:val="FF6EE75A"/>
@@ -1393,7 +2383,120 @@
       </w:rPr>
     </w:lvl>
   </w:abstractNum>
-  <w:abstractNum w:abstractNumId="3">
+  <w:abstractNum w:abstractNumId="8">
+    <w:nsid w:val="3AD005BB"/>
+    <w:multiLevelType w:val="hybridMultilevel"/>
+    <w:tmpl w:val="0C78BA40"/>
+    <w:lvl w:ilvl="0" w:tplc="08090001">
+      <w:start w:val="1"/>
+      <w:numFmt w:val="bullet"/>
+      <w:lvlText w:val=""/>
+      <w:lvlJc w:val="left"/>
+      <w:pPr>
+        <w:ind w:left="720" w:hanging="360"/>
+      </w:pPr>
+      <w:rPr>
+        <w:rFonts w:ascii="Symbol" w:hAnsi="Symbol" w:hint="default"/>
+      </w:rPr>
+    </w:lvl>
+    <w:lvl w:ilvl="1" w:tplc="08090003" w:tentative="1">
+      <w:start w:val="1"/>
+      <w:numFmt w:val="bullet"/>
+      <w:lvlText w:val="o"/>
+      <w:lvlJc w:val="left"/>
+      <w:pPr>
+        <w:ind w:left="1440" w:hanging="360"/>
+      </w:pPr>
+      <w:rPr>
+        <w:rFonts w:ascii="Courier New" w:hAnsi="Courier New" w:cs="Courier New" w:hint="default"/>
+      </w:rPr>
+    </w:lvl>
+    <w:lvl w:ilvl="2" w:tplc="08090005" w:tentative="1">
+      <w:start w:val="1"/>
+      <w:numFmt w:val="bullet"/>
+      <w:lvlText w:val=""/>
+      <w:lvlJc w:val="left"/>
+      <w:pPr>
+        <w:ind w:left="2160" w:hanging="360"/>
+      </w:pPr>
+      <w:rPr>
+        <w:rFonts w:ascii="Wingdings" w:hAnsi="Wingdings" w:hint="default"/>
+      </w:rPr>
+    </w:lvl>
+    <w:lvl w:ilvl="3" w:tplc="08090001" w:tentative="1">
+      <w:start w:val="1"/>
+      <w:numFmt w:val="bullet"/>
+      <w:lvlText w:val=""/>
+      <w:lvlJc w:val="left"/>
+      <w:pPr>
+        <w:ind w:left="2880" w:hanging="360"/>
+      </w:pPr>
+      <w:rPr>
+        <w:rFonts w:ascii="Symbol" w:hAnsi="Symbol" w:hint="default"/>
+      </w:rPr>
+    </w:lvl>
+    <w:lvl w:ilvl="4" w:tplc="08090003" w:tentative="1">
+      <w:start w:val="1"/>
+      <w:numFmt w:val="bullet"/>
+      <w:lvlText w:val="o"/>
+      <w:lvlJc w:val="left"/>
+      <w:pPr>
+        <w:ind w:left="3600" w:hanging="360"/>
+      </w:pPr>
+      <w:rPr>
+        <w:rFonts w:ascii="Courier New" w:hAnsi="Courier New" w:cs="Courier New" w:hint="default"/>
+      </w:rPr>
+    </w:lvl>
+    <w:lvl w:ilvl="5" w:tplc="08090005" w:tentative="1">
+      <w:start w:val="1"/>
+      <w:numFmt w:val="bullet"/>
+      <w:lvlText w:val=""/>
+      <w:lvlJc w:val="left"/>
+      <w:pPr>
+        <w:ind w:left="4320" w:hanging="360"/>
+      </w:pPr>
+      <w:rPr>
+        <w:rFonts w:ascii="Wingdings" w:hAnsi="Wingdings" w:hint="default"/>
+      </w:rPr>
+    </w:lvl>
+    <w:lvl w:ilvl="6" w:tplc="08090001" w:tentative="1">
+      <w:start w:val="1"/>
+      <w:numFmt w:val="bullet"/>
+      <w:lvlText w:val=""/>
+      <w:lvlJc w:val="left"/>
+      <w:pPr>
+        <w:ind w:left="5040" w:hanging="360"/>
+      </w:pPr>
+      <w:rPr>
+        <w:rFonts w:ascii="Symbol" w:hAnsi="Symbol" w:hint="default"/>
+      </w:rPr>
+    </w:lvl>
+    <w:lvl w:ilvl="7" w:tplc="08090003" w:tentative="1">
+      <w:start w:val="1"/>
+      <w:numFmt w:val="bullet"/>
+      <w:lvlText w:val="o"/>
+      <w:lvlJc w:val="left"/>
+      <w:pPr>
+        <w:ind w:left="5760" w:hanging="360"/>
+      </w:pPr>
+      <w:rPr>
+        <w:rFonts w:ascii="Courier New" w:hAnsi="Courier New" w:cs="Courier New" w:hint="default"/>
+      </w:rPr>
+    </w:lvl>
+    <w:lvl w:ilvl="8" w:tplc="08090005" w:tentative="1">
+      <w:start w:val="1"/>
+      <w:numFmt w:val="bullet"/>
+      <w:lvlText w:val=""/>
+      <w:lvlJc w:val="left"/>
+      <w:pPr>
+        <w:ind w:left="6480" w:hanging="360"/>
+      </w:pPr>
+      <w:rPr>
+        <w:rFonts w:ascii="Wingdings" w:hAnsi="Wingdings" w:hint="default"/>
+      </w:rPr>
+    </w:lvl>
+  </w:abstractNum>
+  <w:abstractNum w:abstractNumId="9">
     <w:nsid w:val="47D1569C"/>
     <w:multiLevelType w:val="hybridMultilevel"/>
     <w:tmpl w:val="D8AA9786"/>
@@ -1506,7 +2609,7 @@
       </w:rPr>
     </w:lvl>
   </w:abstractNum>
-  <w:abstractNum w:abstractNumId="4">
+  <w:abstractNum w:abstractNumId="10">
     <w:nsid w:val="489F3771"/>
     <w:multiLevelType w:val="multilevel"/>
     <w:tmpl w:val="08090025"/>
@@ -1601,7 +2704,7 @@
       </w:pPr>
     </w:lvl>
   </w:abstractNum>
-  <w:abstractNum w:abstractNumId="5">
+  <w:abstractNum w:abstractNumId="11">
     <w:nsid w:val="4BB5184A"/>
     <w:multiLevelType w:val="hybridMultilevel"/>
     <w:tmpl w:val="E5E28B66"/>
@@ -1714,7 +2817,120 @@
       </w:rPr>
     </w:lvl>
   </w:abstractNum>
-  <w:abstractNum w:abstractNumId="6">
+  <w:abstractNum w:abstractNumId="12">
+    <w:nsid w:val="59AC6436"/>
+    <w:multiLevelType w:val="hybridMultilevel"/>
+    <w:tmpl w:val="8C680342"/>
+    <w:lvl w:ilvl="0" w:tplc="08090001">
+      <w:start w:val="1"/>
+      <w:numFmt w:val="bullet"/>
+      <w:lvlText w:val=""/>
+      <w:lvlJc w:val="left"/>
+      <w:pPr>
+        <w:ind w:left="720" w:hanging="360"/>
+      </w:pPr>
+      <w:rPr>
+        <w:rFonts w:ascii="Symbol" w:hAnsi="Symbol" w:hint="default"/>
+      </w:rPr>
+    </w:lvl>
+    <w:lvl w:ilvl="1" w:tplc="08090003" w:tentative="1">
+      <w:start w:val="1"/>
+      <w:numFmt w:val="bullet"/>
+      <w:lvlText w:val="o"/>
+      <w:lvlJc w:val="left"/>
+      <w:pPr>
+        <w:ind w:left="1440" w:hanging="360"/>
+      </w:pPr>
+      <w:rPr>
+        <w:rFonts w:ascii="Courier New" w:hAnsi="Courier New" w:cs="Courier New" w:hint="default"/>
+      </w:rPr>
+    </w:lvl>
+    <w:lvl w:ilvl="2" w:tplc="08090005" w:tentative="1">
+      <w:start w:val="1"/>
+      <w:numFmt w:val="bullet"/>
+      <w:lvlText w:val=""/>
+      <w:lvlJc w:val="left"/>
+      <w:pPr>
+        <w:ind w:left="2160" w:hanging="360"/>
+      </w:pPr>
+      <w:rPr>
+        <w:rFonts w:ascii="Wingdings" w:hAnsi="Wingdings" w:hint="default"/>
+      </w:rPr>
+    </w:lvl>
+    <w:lvl w:ilvl="3" w:tplc="08090001" w:tentative="1">
+      <w:start w:val="1"/>
+      <w:numFmt w:val="bullet"/>
+      <w:lvlText w:val=""/>
+      <w:lvlJc w:val="left"/>
+      <w:pPr>
+        <w:ind w:left="2880" w:hanging="360"/>
+      </w:pPr>
+      <w:rPr>
+        <w:rFonts w:ascii="Symbol" w:hAnsi="Symbol" w:hint="default"/>
+      </w:rPr>
+    </w:lvl>
+    <w:lvl w:ilvl="4" w:tplc="08090003" w:tentative="1">
+      <w:start w:val="1"/>
+      <w:numFmt w:val="bullet"/>
+      <w:lvlText w:val="o"/>
+      <w:lvlJc w:val="left"/>
+      <w:pPr>
+        <w:ind w:left="3600" w:hanging="360"/>
+      </w:pPr>
+      <w:rPr>
+        <w:rFonts w:ascii="Courier New" w:hAnsi="Courier New" w:cs="Courier New" w:hint="default"/>
+      </w:rPr>
+    </w:lvl>
+    <w:lvl w:ilvl="5" w:tplc="08090005" w:tentative="1">
+      <w:start w:val="1"/>
+      <w:numFmt w:val="bullet"/>
+      <w:lvlText w:val=""/>
+      <w:lvlJc w:val="left"/>
+      <w:pPr>
+        <w:ind w:left="4320" w:hanging="360"/>
+      </w:pPr>
+      <w:rPr>
+        <w:rFonts w:ascii="Wingdings" w:hAnsi="Wingdings" w:hint="default"/>
+      </w:rPr>
+    </w:lvl>
+    <w:lvl w:ilvl="6" w:tplc="08090001" w:tentative="1">
+      <w:start w:val="1"/>
+      <w:numFmt w:val="bullet"/>
+      <w:lvlText w:val=""/>
+      <w:lvlJc w:val="left"/>
+      <w:pPr>
+        <w:ind w:left="5040" w:hanging="360"/>
+      </w:pPr>
+      <w:rPr>
+        <w:rFonts w:ascii="Symbol" w:hAnsi="Symbol" w:hint="default"/>
+      </w:rPr>
+    </w:lvl>
+    <w:lvl w:ilvl="7" w:tplc="08090003" w:tentative="1">
+      <w:start w:val="1"/>
+      <w:numFmt w:val="bullet"/>
+      <w:lvlText w:val="o"/>
+      <w:lvlJc w:val="left"/>
+      <w:pPr>
+        <w:ind w:left="5760" w:hanging="360"/>
+      </w:pPr>
+      <w:rPr>
+        <w:rFonts w:ascii="Courier New" w:hAnsi="Courier New" w:cs="Courier New" w:hint="default"/>
+      </w:rPr>
+    </w:lvl>
+    <w:lvl w:ilvl="8" w:tplc="08090005" w:tentative="1">
+      <w:start w:val="1"/>
+      <w:numFmt w:val="bullet"/>
+      <w:lvlText w:val=""/>
+      <w:lvlJc w:val="left"/>
+      <w:pPr>
+        <w:ind w:left="6480" w:hanging="360"/>
+      </w:pPr>
+      <w:rPr>
+        <w:rFonts w:ascii="Wingdings" w:hAnsi="Wingdings" w:hint="default"/>
+      </w:rPr>
+    </w:lvl>
+  </w:abstractNum>
+  <w:abstractNum w:abstractNumId="13">
     <w:nsid w:val="5FA9215C"/>
     <w:multiLevelType w:val="hybridMultilevel"/>
     <w:tmpl w:val="E794CA00"/>
@@ -1827,7 +3043,7 @@
       </w:rPr>
     </w:lvl>
   </w:abstractNum>
-  <w:abstractNum w:abstractNumId="7">
+  <w:abstractNum w:abstractNumId="14">
     <w:nsid w:val="60C07204"/>
     <w:multiLevelType w:val="hybridMultilevel"/>
     <w:tmpl w:val="AE6E2152"/>
@@ -1940,7 +3156,7 @@
       </w:rPr>
     </w:lvl>
   </w:abstractNum>
-  <w:abstractNum w:abstractNumId="8">
+  <w:abstractNum w:abstractNumId="15">
     <w:nsid w:val="64C05479"/>
     <w:multiLevelType w:val="hybridMultilevel"/>
     <w:tmpl w:val="FB464D2A"/>
@@ -2053,7 +3269,7 @@
       </w:rPr>
     </w:lvl>
   </w:abstractNum>
-  <w:abstractNum w:abstractNumId="9">
+  <w:abstractNum w:abstractNumId="16">
     <w:nsid w:val="6B376B1B"/>
     <w:multiLevelType w:val="hybridMultilevel"/>
     <w:tmpl w:val="78746256"/>
@@ -2166,7 +3382,7 @@
       </w:rPr>
     </w:lvl>
   </w:abstractNum>
-  <w:abstractNum w:abstractNumId="10">
+  <w:abstractNum w:abstractNumId="17">
     <w:nsid w:val="7A892D2C"/>
     <w:multiLevelType w:val="hybridMultilevel"/>
     <w:tmpl w:val="365CDE9E"/>
@@ -2280,37 +3496,58 @@
     </w:lvl>
   </w:abstractNum>
   <w:num w:numId="1">
+    <w:abstractNumId w:val="11"/>
+  </w:num>
+  <w:num w:numId="2">
+    <w:abstractNumId w:val="9"/>
+  </w:num>
+  <w:num w:numId="3">
+    <w:abstractNumId w:val="13"/>
+  </w:num>
+  <w:num w:numId="4">
+    <w:abstractNumId w:val="7"/>
+  </w:num>
+  <w:num w:numId="5">
+    <w:abstractNumId w:val="2"/>
+  </w:num>
+  <w:num w:numId="6">
+    <w:abstractNumId w:val="16"/>
+  </w:num>
+  <w:num w:numId="7">
+    <w:abstractNumId w:val="10"/>
+  </w:num>
+  <w:num w:numId="8">
     <w:abstractNumId w:val="5"/>
   </w:num>
-  <w:num w:numId="2">
-    <w:abstractNumId w:val="3"/>
+  <w:num w:numId="9">
+    <w:abstractNumId w:val="14"/>
   </w:num>
-  <w:num w:numId="3">
+  <w:num w:numId="10">
+    <w:abstractNumId w:val="17"/>
+  </w:num>
+  <w:num w:numId="11">
+    <w:abstractNumId w:val="15"/>
+  </w:num>
+  <w:num w:numId="12">
+    <w:abstractNumId w:val="8"/>
+  </w:num>
+  <w:num w:numId="13">
+    <w:abstractNumId w:val="4"/>
+  </w:num>
+  <w:num w:numId="14">
     <w:abstractNumId w:val="6"/>
   </w:num>
-  <w:num w:numId="4">
-    <w:abstractNumId w:val="2"/>
-  </w:num>
-  <w:num w:numId="5">
+  <w:num w:numId="15">
     <w:abstractNumId w:val="0"/>
   </w:num>
-  <w:num w:numId="6">
-    <w:abstractNumId w:val="9"/>
+  <w:num w:numId="16">
+    <w:abstractNumId w:val="12"/>
   </w:num>
-  <w:num w:numId="7">
-    <w:abstractNumId w:val="4"/>
-  </w:num>
-  <w:num w:numId="8">
+  <w:num w:numId="17">
     <w:abstractNumId w:val="1"/>
   </w:num>
-  <w:num w:numId="9">
-    <w:abstractNumId w:val="7"/>
-  </w:num>
-  <w:num w:numId="10">
-    <w:abstractNumId w:val="10"/>
-  </w:num>
-  <w:num w:numId="11">
-    <w:abstractNumId w:val="8"/>
+  <w:num w:numId="18">
+    <w:abstractNumId w:val="3"/>
   </w:num>
 </w:numbering>
 </file>
@@ -4661,93 +5898,93 @@
     </dgm:pt>
   </dgm:ptLst>
   <dgm:cxnLst>
-    <dgm:cxn modelId="{79A8F158-7C9D-49AE-A513-AA61B6167644}" type="presOf" srcId="{1C39E3FB-305E-494D-A622-402A0E50E3F9}" destId="{5073C3C3-4479-4F7A-8767-64A1A8383F63}" srcOrd="0" destOrd="0" presId="urn:microsoft.com/office/officeart/2005/8/layout/orgChart1"/>
-    <dgm:cxn modelId="{793B4096-B2C5-49F4-ADE9-E45787D22195}" type="presOf" srcId="{060CB8FA-317C-4D32-ABA7-591F068C5C64}" destId="{D09459D2-4B2E-460A-A1F6-8586D5741064}" srcOrd="1" destOrd="0" presId="urn:microsoft.com/office/officeart/2005/8/layout/orgChart1"/>
+    <dgm:cxn modelId="{714EE186-FF08-4CA9-9FF6-C7788AADD783}" type="presOf" srcId="{060CB8FA-317C-4D32-ABA7-591F068C5C64}" destId="{D09459D2-4B2E-460A-A1F6-8586D5741064}" srcOrd="1" destOrd="0" presId="urn:microsoft.com/office/officeart/2005/8/layout/orgChart1"/>
+    <dgm:cxn modelId="{F9506A9C-9299-461E-842F-23657D45506C}" type="presOf" srcId="{79D87CE1-A7D8-42F0-B059-C0AA0C69C31A}" destId="{595F4CEE-6C7D-4120-B6D8-34D33FD520F6}" srcOrd="1" destOrd="0" presId="urn:microsoft.com/office/officeart/2005/8/layout/orgChart1"/>
+    <dgm:cxn modelId="{694B763D-5A59-413F-80DD-D52E686E9ECE}" type="presOf" srcId="{09681D35-24E4-4DCC-8C1F-6AB0024454DF}" destId="{36DD10CE-0CEA-48B6-9E42-4B18C7F2AD10}" srcOrd="0" destOrd="0" presId="urn:microsoft.com/office/officeart/2005/8/layout/orgChart1"/>
+    <dgm:cxn modelId="{A532AE72-0026-479B-BECE-D4E862256C63}" srcId="{060CB8FA-317C-4D32-ABA7-591F068C5C64}" destId="{F642256D-B2FB-41E1-A2BC-5F706D93A373}" srcOrd="6" destOrd="0" parTransId="{215D7FD3-4832-46EB-8BE1-698F84D2004A}" sibTransId="{DCD7B81E-A8D7-43C3-9533-9054E630370A}"/>
+    <dgm:cxn modelId="{C1AABE4B-6A71-499E-88CB-C97771A8D72D}" type="presOf" srcId="{A1C3FE26-E0DC-4995-B93A-8E5B595E72A0}" destId="{CBAC3C1B-7490-43ED-B232-CB8ABE9EB31F}" srcOrd="1" destOrd="0" presId="urn:microsoft.com/office/officeart/2005/8/layout/orgChart1"/>
+    <dgm:cxn modelId="{E1A3177A-583C-4144-9C9A-C31F4DCDACAE}" type="presOf" srcId="{ACD7D4BD-D40E-4C9C-9EA8-9A4A41D1B99A}" destId="{59796311-A287-4C3A-B738-E19A3B81FCC9}" srcOrd="1" destOrd="0" presId="urn:microsoft.com/office/officeart/2005/8/layout/orgChart1"/>
+    <dgm:cxn modelId="{126A3C80-D5BB-4745-9C3B-A46D9D989EB9}" srcId="{060CB8FA-317C-4D32-ABA7-591F068C5C64}" destId="{480276D8-B008-4364-8D3C-55FCC667C966}" srcOrd="0" destOrd="0" parTransId="{846F1647-BB7F-4418-85AC-F23A90CB4297}" sibTransId="{7DA14317-2D3B-47BB-B2BD-2C913845CEFB}"/>
+    <dgm:cxn modelId="{B013FD1F-4286-416F-8853-6C849FEB02C2}" srcId="{060CB8FA-317C-4D32-ABA7-591F068C5C64}" destId="{CBB42BA1-AF1C-4FDA-9D31-26AA877777D4}" srcOrd="5" destOrd="0" parTransId="{C8C1930E-87B7-4165-94F2-4CF19EE50DFD}" sibTransId="{94A82D2B-CDA3-421E-BFCA-5C711FF4ED2C}"/>
+    <dgm:cxn modelId="{4FCB3B3F-59CD-49AA-9206-ADDC7B390844}" srcId="{060CB8FA-317C-4D32-ABA7-591F068C5C64}" destId="{ACD7D4BD-D40E-4C9C-9EA8-9A4A41D1B99A}" srcOrd="4" destOrd="0" parTransId="{D4504D6B-A295-4082-BEB8-CF87933F98D1}" sibTransId="{769211AC-FEEA-4ABA-928A-8879D961F2DB}"/>
+    <dgm:cxn modelId="{964E03AE-8938-4487-AA0D-22CB2EC7BAA7}" type="presOf" srcId="{1C39E3FB-305E-494D-A622-402A0E50E3F9}" destId="{5073C3C3-4479-4F7A-8767-64A1A8383F63}" srcOrd="0" destOrd="0" presId="urn:microsoft.com/office/officeart/2005/8/layout/orgChart1"/>
+    <dgm:cxn modelId="{56A9FDCD-CE0C-43C9-8A70-1FA82CB1B2B6}" type="presOf" srcId="{480276D8-B008-4364-8D3C-55FCC667C966}" destId="{98B400DC-4D3F-49CA-BEF1-6897DAECE6AB}" srcOrd="0" destOrd="0" presId="urn:microsoft.com/office/officeart/2005/8/layout/orgChart1"/>
+    <dgm:cxn modelId="{6CD5D75E-52C5-4B6E-96E1-A9ED1730BF33}" type="presOf" srcId="{CBB42BA1-AF1C-4FDA-9D31-26AA877777D4}" destId="{686BDFDE-4021-449A-9794-1E14CB51DBFD}" srcOrd="0" destOrd="0" presId="urn:microsoft.com/office/officeart/2005/8/layout/orgChart1"/>
+    <dgm:cxn modelId="{1025FD2C-78C1-47A1-BDCE-CE20B1FBA3F6}" type="presOf" srcId="{CBB42BA1-AF1C-4FDA-9D31-26AA877777D4}" destId="{559731AB-5463-442F-A5B6-473E26D5122D}" srcOrd="1" destOrd="0" presId="urn:microsoft.com/office/officeart/2005/8/layout/orgChart1"/>
+    <dgm:cxn modelId="{98E23068-189F-4057-B033-1615197D3CBF}" type="presOf" srcId="{215D7FD3-4832-46EB-8BE1-698F84D2004A}" destId="{9564A8E8-DBE6-4918-BCE2-F2A68579AB47}" srcOrd="0" destOrd="0" presId="urn:microsoft.com/office/officeart/2005/8/layout/orgChart1"/>
+    <dgm:cxn modelId="{B07CD31D-9A22-49D4-9329-487E37C6147F}" srcId="{060CB8FA-317C-4D32-ABA7-591F068C5C64}" destId="{79D87CE1-A7D8-42F0-B059-C0AA0C69C31A}" srcOrd="2" destOrd="0" parTransId="{09681D35-24E4-4DCC-8C1F-6AB0024454DF}" sibTransId="{3FAD4CFD-768F-46B0-B4C4-65917912A62F}"/>
+    <dgm:cxn modelId="{999F45B1-E810-463E-83EE-2C07FA244F09}" type="presOf" srcId="{D4504D6B-A295-4082-BEB8-CF87933F98D1}" destId="{FFBACA56-1743-4660-A12F-B621121F74F7}" srcOrd="0" destOrd="0" presId="urn:microsoft.com/office/officeart/2005/8/layout/orgChart1"/>
+    <dgm:cxn modelId="{D97D2A74-B9A7-41F1-8CFA-A85106235416}" type="presOf" srcId="{F642256D-B2FB-41E1-A2BC-5F706D93A373}" destId="{DD4F09C2-5B90-4ECE-9378-DB02BBDAA1A3}" srcOrd="1" destOrd="0" presId="urn:microsoft.com/office/officeart/2005/8/layout/orgChart1"/>
+    <dgm:cxn modelId="{791553EA-6649-4ED5-B61C-447CA1740FA2}" type="presOf" srcId="{846F1647-BB7F-4418-85AC-F23A90CB4297}" destId="{46833F47-17AF-4712-B353-C9E6A252C562}" srcOrd="0" destOrd="0" presId="urn:microsoft.com/office/officeart/2005/8/layout/orgChart1"/>
+    <dgm:cxn modelId="{492821C0-CAB0-4662-A8F4-517D4CBA2075}" type="presOf" srcId="{A1C3FE26-E0DC-4995-B93A-8E5B595E72A0}" destId="{39A47E28-2ADF-43BA-BF38-26F3E9CF1025}" srcOrd="0" destOrd="0" presId="urn:microsoft.com/office/officeart/2005/8/layout/orgChart1"/>
+    <dgm:cxn modelId="{21AD294F-8A05-4072-8052-D535D8C9BEF6}" type="presOf" srcId="{F1CFD6A5-6F2C-4497-8A84-DCCB00C87E3C}" destId="{A8FBACC1-DEC0-482F-B635-AEAF95807181}" srcOrd="0" destOrd="0" presId="urn:microsoft.com/office/officeart/2005/8/layout/orgChart1"/>
+    <dgm:cxn modelId="{685A9A9B-BEBC-495C-A7BF-5B1D9533CC25}" srcId="{060CB8FA-317C-4D32-ABA7-591F068C5C64}" destId="{1C39E3FB-305E-494D-A622-402A0E50E3F9}" srcOrd="1" destOrd="0" parTransId="{F1CFD6A5-6F2C-4497-8A84-DCCB00C87E3C}" sibTransId="{622BA143-8B6A-467B-8D76-E4DE543FBFBE}"/>
     <dgm:cxn modelId="{58356EB2-C18C-4314-B437-16ABFDC84397}" srcId="{8A6AA64F-4200-4C44-9A32-C28BA4E48A42}" destId="{060CB8FA-317C-4D32-ABA7-591F068C5C64}" srcOrd="0" destOrd="0" parTransId="{863EE082-DB1B-4DDE-8AF2-C155B2E2E9E3}" sibTransId="{A0B47902-3FFC-4FE8-AB6C-494A1A6DBC4D}"/>
-    <dgm:cxn modelId="{E37AFF1A-CFE1-4C4A-B11D-46FD833226BA}" type="presOf" srcId="{A1C3FE26-E0DC-4995-B93A-8E5B595E72A0}" destId="{39A47E28-2ADF-43BA-BF38-26F3E9CF1025}" srcOrd="0" destOrd="0" presId="urn:microsoft.com/office/officeart/2005/8/layout/orgChart1"/>
-    <dgm:cxn modelId="{FE5CB1B4-F287-48C0-8DE3-ADA6DDBCA823}" type="presOf" srcId="{F1CFD6A5-6F2C-4497-8A84-DCCB00C87E3C}" destId="{A8FBACC1-DEC0-482F-B635-AEAF95807181}" srcOrd="0" destOrd="0" presId="urn:microsoft.com/office/officeart/2005/8/layout/orgChart1"/>
-    <dgm:cxn modelId="{8F9F3C96-EC38-458F-9F34-F5C3A83DF089}" type="presOf" srcId="{ACD7D4BD-D40E-4C9C-9EA8-9A4A41D1B99A}" destId="{59796311-A287-4C3A-B738-E19A3B81FCC9}" srcOrd="1" destOrd="0" presId="urn:microsoft.com/office/officeart/2005/8/layout/orgChart1"/>
-    <dgm:cxn modelId="{05B07F46-7FDB-48B0-B066-E210ED7ED3CD}" type="presOf" srcId="{480276D8-B008-4364-8D3C-55FCC667C966}" destId="{D1542A06-A121-422D-848E-367E090E51D5}" srcOrd="1" destOrd="0" presId="urn:microsoft.com/office/officeart/2005/8/layout/orgChart1"/>
-    <dgm:cxn modelId="{22DEB9E3-D21B-471D-BF31-5674ECAE90C5}" type="presOf" srcId="{CBB42BA1-AF1C-4FDA-9D31-26AA877777D4}" destId="{559731AB-5463-442F-A5B6-473E26D5122D}" srcOrd="1" destOrd="0" presId="urn:microsoft.com/office/officeart/2005/8/layout/orgChart1"/>
+    <dgm:cxn modelId="{F84A4899-5C8F-4647-809D-32937D7E0D0F}" type="presOf" srcId="{79D87CE1-A7D8-42F0-B059-C0AA0C69C31A}" destId="{B2F96731-50B5-40A8-81D6-3DB15B1D9C2E}" srcOrd="0" destOrd="0" presId="urn:microsoft.com/office/officeart/2005/8/layout/orgChart1"/>
+    <dgm:cxn modelId="{F6FF3B68-CF82-44F5-A6CA-158317B8ED72}" type="presOf" srcId="{F642256D-B2FB-41E1-A2BC-5F706D93A373}" destId="{2EC24F4B-A87B-4242-A935-4579700BC492}" srcOrd="0" destOrd="0" presId="urn:microsoft.com/office/officeart/2005/8/layout/orgChart1"/>
     <dgm:cxn modelId="{61CC2179-A020-4D21-85C2-76FBB0377F1E}" srcId="{060CB8FA-317C-4D32-ABA7-591F068C5C64}" destId="{A1C3FE26-E0DC-4995-B93A-8E5B595E72A0}" srcOrd="3" destOrd="0" parTransId="{32EEF8E3-83D0-457E-8AE4-09535B2698E1}" sibTransId="{399B8688-8D0E-43CA-A577-2554DB52111D}"/>
-    <dgm:cxn modelId="{58C748DD-2F94-428E-AFBF-CD31AE8A2468}" type="presOf" srcId="{F642256D-B2FB-41E1-A2BC-5F706D93A373}" destId="{DD4F09C2-5B90-4ECE-9378-DB02BBDAA1A3}" srcOrd="1" destOrd="0" presId="urn:microsoft.com/office/officeart/2005/8/layout/orgChart1"/>
-    <dgm:cxn modelId="{685A9A9B-BEBC-495C-A7BF-5B1D9533CC25}" srcId="{060CB8FA-317C-4D32-ABA7-591F068C5C64}" destId="{1C39E3FB-305E-494D-A622-402A0E50E3F9}" srcOrd="1" destOrd="0" parTransId="{F1CFD6A5-6F2C-4497-8A84-DCCB00C87E3C}" sibTransId="{622BA143-8B6A-467B-8D76-E4DE543FBFBE}"/>
-    <dgm:cxn modelId="{0E16FD8B-F11A-4204-A604-547480C2239A}" type="presOf" srcId="{D4504D6B-A295-4082-BEB8-CF87933F98D1}" destId="{FFBACA56-1743-4660-A12F-B621121F74F7}" srcOrd="0" destOrd="0" presId="urn:microsoft.com/office/officeart/2005/8/layout/orgChart1"/>
-    <dgm:cxn modelId="{5FAF0675-D134-49B9-9E49-4FB7C83C3611}" type="presOf" srcId="{8A6AA64F-4200-4C44-9A32-C28BA4E48A42}" destId="{C93F9543-80F7-493F-AC24-CC8A561A1B41}" srcOrd="0" destOrd="0" presId="urn:microsoft.com/office/officeart/2005/8/layout/orgChart1"/>
-    <dgm:cxn modelId="{16F964CF-9480-4D36-9E61-F9B624FDA31C}" type="presOf" srcId="{480276D8-B008-4364-8D3C-55FCC667C966}" destId="{98B400DC-4D3F-49CA-BEF1-6897DAECE6AB}" srcOrd="0" destOrd="0" presId="urn:microsoft.com/office/officeart/2005/8/layout/orgChart1"/>
-    <dgm:cxn modelId="{31453D2B-E1DA-4E3D-963C-F1BAA0663172}" type="presOf" srcId="{32EEF8E3-83D0-457E-8AE4-09535B2698E1}" destId="{F9DBC6D5-8CF2-47D5-8D69-DDB4A8FEB643}" srcOrd="0" destOrd="0" presId="urn:microsoft.com/office/officeart/2005/8/layout/orgChart1"/>
-    <dgm:cxn modelId="{126A3C80-D5BB-4745-9C3B-A46D9D989EB9}" srcId="{060CB8FA-317C-4D32-ABA7-591F068C5C64}" destId="{480276D8-B008-4364-8D3C-55FCC667C966}" srcOrd="0" destOrd="0" parTransId="{846F1647-BB7F-4418-85AC-F23A90CB4297}" sibTransId="{7DA14317-2D3B-47BB-B2BD-2C913845CEFB}"/>
-    <dgm:cxn modelId="{378D4586-1546-4785-A53E-783A87190DAF}" type="presOf" srcId="{09681D35-24E4-4DCC-8C1F-6AB0024454DF}" destId="{36DD10CE-0CEA-48B6-9E42-4B18C7F2AD10}" srcOrd="0" destOrd="0" presId="urn:microsoft.com/office/officeart/2005/8/layout/orgChart1"/>
-    <dgm:cxn modelId="{BFB3AE24-6EC3-4A96-BCD9-572449781A7B}" type="presOf" srcId="{C8C1930E-87B7-4165-94F2-4CF19EE50DFD}" destId="{F550E24C-F9D0-4C6E-8020-D6613160BABA}" srcOrd="0" destOrd="0" presId="urn:microsoft.com/office/officeart/2005/8/layout/orgChart1"/>
-    <dgm:cxn modelId="{324753D3-158A-4AD6-AEC8-180FFB9C1E74}" type="presOf" srcId="{060CB8FA-317C-4D32-ABA7-591F068C5C64}" destId="{CC38B6ED-3FC0-4F22-87CB-CA0B805FA5D0}" srcOrd="0" destOrd="0" presId="urn:microsoft.com/office/officeart/2005/8/layout/orgChart1"/>
-    <dgm:cxn modelId="{90F90764-F881-4E35-A5BA-E886DE2ED37D}" type="presOf" srcId="{CBB42BA1-AF1C-4FDA-9D31-26AA877777D4}" destId="{686BDFDE-4021-449A-9794-1E14CB51DBFD}" srcOrd="0" destOrd="0" presId="urn:microsoft.com/office/officeart/2005/8/layout/orgChart1"/>
-    <dgm:cxn modelId="{B013FD1F-4286-416F-8853-6C849FEB02C2}" srcId="{060CB8FA-317C-4D32-ABA7-591F068C5C64}" destId="{CBB42BA1-AF1C-4FDA-9D31-26AA877777D4}" srcOrd="5" destOrd="0" parTransId="{C8C1930E-87B7-4165-94F2-4CF19EE50DFD}" sibTransId="{94A82D2B-CDA3-421E-BFCA-5C711FF4ED2C}"/>
-    <dgm:cxn modelId="{67E35143-3BDA-446D-BA8D-229BB2CF9846}" type="presOf" srcId="{79D87CE1-A7D8-42F0-B059-C0AA0C69C31A}" destId="{595F4CEE-6C7D-4120-B6D8-34D33FD520F6}" srcOrd="1" destOrd="0" presId="urn:microsoft.com/office/officeart/2005/8/layout/orgChart1"/>
-    <dgm:cxn modelId="{B07CD31D-9A22-49D4-9329-487E37C6147F}" srcId="{060CB8FA-317C-4D32-ABA7-591F068C5C64}" destId="{79D87CE1-A7D8-42F0-B059-C0AA0C69C31A}" srcOrd="2" destOrd="0" parTransId="{09681D35-24E4-4DCC-8C1F-6AB0024454DF}" sibTransId="{3FAD4CFD-768F-46B0-B4C4-65917912A62F}"/>
-    <dgm:cxn modelId="{A532AE72-0026-479B-BECE-D4E862256C63}" srcId="{060CB8FA-317C-4D32-ABA7-591F068C5C64}" destId="{F642256D-B2FB-41E1-A2BC-5F706D93A373}" srcOrd="6" destOrd="0" parTransId="{215D7FD3-4832-46EB-8BE1-698F84D2004A}" sibTransId="{DCD7B81E-A8D7-43C3-9533-9054E630370A}"/>
-    <dgm:cxn modelId="{3AB13F0D-A2F2-4917-A2C1-8C9C3572D963}" type="presOf" srcId="{1C39E3FB-305E-494D-A622-402A0E50E3F9}" destId="{F9C64BDF-4787-4B0C-ABDD-01DFE6299184}" srcOrd="1" destOrd="0" presId="urn:microsoft.com/office/officeart/2005/8/layout/orgChart1"/>
-    <dgm:cxn modelId="{FB82F8A4-A71B-4CA5-B323-37EB4285E97C}" type="presOf" srcId="{79D87CE1-A7D8-42F0-B059-C0AA0C69C31A}" destId="{B2F96731-50B5-40A8-81D6-3DB15B1D9C2E}" srcOrd="0" destOrd="0" presId="urn:microsoft.com/office/officeart/2005/8/layout/orgChart1"/>
-    <dgm:cxn modelId="{F7F7BF25-003F-4680-B332-B5D192DF99BB}" type="presOf" srcId="{A1C3FE26-E0DC-4995-B93A-8E5B595E72A0}" destId="{CBAC3C1B-7490-43ED-B232-CB8ABE9EB31F}" srcOrd="1" destOrd="0" presId="urn:microsoft.com/office/officeart/2005/8/layout/orgChart1"/>
-    <dgm:cxn modelId="{C6A91999-4740-499B-A344-8BE8DC2A1CBB}" type="presOf" srcId="{215D7FD3-4832-46EB-8BE1-698F84D2004A}" destId="{9564A8E8-DBE6-4918-BCE2-F2A68579AB47}" srcOrd="0" destOrd="0" presId="urn:microsoft.com/office/officeart/2005/8/layout/orgChart1"/>
-    <dgm:cxn modelId="{D03C2CB9-9567-4DC8-A600-9F31DCBDEB32}" type="presOf" srcId="{ACD7D4BD-D40E-4C9C-9EA8-9A4A41D1B99A}" destId="{B21B5319-2E07-48B4-9D9F-269EF3DA28B5}" srcOrd="0" destOrd="0" presId="urn:microsoft.com/office/officeart/2005/8/layout/orgChart1"/>
-    <dgm:cxn modelId="{08B9AE20-E7EC-44B5-8D56-10A2E84F9B7F}" type="presOf" srcId="{F642256D-B2FB-41E1-A2BC-5F706D93A373}" destId="{2EC24F4B-A87B-4242-A935-4579700BC492}" srcOrd="0" destOrd="0" presId="urn:microsoft.com/office/officeart/2005/8/layout/orgChart1"/>
-    <dgm:cxn modelId="{4FCB3B3F-59CD-49AA-9206-ADDC7B390844}" srcId="{060CB8FA-317C-4D32-ABA7-591F068C5C64}" destId="{ACD7D4BD-D40E-4C9C-9EA8-9A4A41D1B99A}" srcOrd="4" destOrd="0" parTransId="{D4504D6B-A295-4082-BEB8-CF87933F98D1}" sibTransId="{769211AC-FEEA-4ABA-928A-8879D961F2DB}"/>
-    <dgm:cxn modelId="{860E2263-C8FB-4C0F-B2A1-953CB111D7FF}" type="presOf" srcId="{846F1647-BB7F-4418-85AC-F23A90CB4297}" destId="{46833F47-17AF-4712-B353-C9E6A252C562}" srcOrd="0" destOrd="0" presId="urn:microsoft.com/office/officeart/2005/8/layout/orgChart1"/>
-    <dgm:cxn modelId="{A71D6171-F8CF-4679-9CBA-3EC39D880C4F}" type="presParOf" srcId="{C93F9543-80F7-493F-AC24-CC8A561A1B41}" destId="{6450A286-40B7-4501-BA68-BC0B3D0B8C1D}" srcOrd="0" destOrd="0" presId="urn:microsoft.com/office/officeart/2005/8/layout/orgChart1"/>
-    <dgm:cxn modelId="{27B5E178-255B-4872-8E9A-AB7691B78723}" type="presParOf" srcId="{6450A286-40B7-4501-BA68-BC0B3D0B8C1D}" destId="{1FA4AD3C-9D31-4D6F-AF39-BBE6FE03C72D}" srcOrd="0" destOrd="0" presId="urn:microsoft.com/office/officeart/2005/8/layout/orgChart1"/>
-    <dgm:cxn modelId="{A4A6E1CA-5CAE-457B-B1D5-CEBDFAED4764}" type="presParOf" srcId="{1FA4AD3C-9D31-4D6F-AF39-BBE6FE03C72D}" destId="{CC38B6ED-3FC0-4F22-87CB-CA0B805FA5D0}" srcOrd="0" destOrd="0" presId="urn:microsoft.com/office/officeart/2005/8/layout/orgChart1"/>
-    <dgm:cxn modelId="{280E2366-36F3-479C-BD23-BC640938F990}" type="presParOf" srcId="{1FA4AD3C-9D31-4D6F-AF39-BBE6FE03C72D}" destId="{D09459D2-4B2E-460A-A1F6-8586D5741064}" srcOrd="1" destOrd="0" presId="urn:microsoft.com/office/officeart/2005/8/layout/orgChart1"/>
-    <dgm:cxn modelId="{19243112-B31E-400D-B787-63CD6E189AF9}" type="presParOf" srcId="{6450A286-40B7-4501-BA68-BC0B3D0B8C1D}" destId="{11B9F18D-AE4E-41EA-8178-0A8D91842DCA}" srcOrd="1" destOrd="0" presId="urn:microsoft.com/office/officeart/2005/8/layout/orgChart1"/>
-    <dgm:cxn modelId="{8A6C9A9D-15C8-4759-86D4-E4C6C7561C40}" type="presParOf" srcId="{11B9F18D-AE4E-41EA-8178-0A8D91842DCA}" destId="{46833F47-17AF-4712-B353-C9E6A252C562}" srcOrd="0" destOrd="0" presId="urn:microsoft.com/office/officeart/2005/8/layout/orgChart1"/>
-    <dgm:cxn modelId="{A258D9BC-4E5E-478E-BEF7-A7F5E9332A6A}" type="presParOf" srcId="{11B9F18D-AE4E-41EA-8178-0A8D91842DCA}" destId="{0B4C7FC1-7E59-40F4-BACC-DB697DDAF48D}" srcOrd="1" destOrd="0" presId="urn:microsoft.com/office/officeart/2005/8/layout/orgChart1"/>
-    <dgm:cxn modelId="{528528EF-7419-47B6-BF3F-4B6DCCB2959C}" type="presParOf" srcId="{0B4C7FC1-7E59-40F4-BACC-DB697DDAF48D}" destId="{705F428C-CADC-46B3-9515-4B141391505D}" srcOrd="0" destOrd="0" presId="urn:microsoft.com/office/officeart/2005/8/layout/orgChart1"/>
-    <dgm:cxn modelId="{A870CA2C-87FB-46C2-98A7-B1751F5ACC3E}" type="presParOf" srcId="{705F428C-CADC-46B3-9515-4B141391505D}" destId="{98B400DC-4D3F-49CA-BEF1-6897DAECE6AB}" srcOrd="0" destOrd="0" presId="urn:microsoft.com/office/officeart/2005/8/layout/orgChart1"/>
-    <dgm:cxn modelId="{72DCD7A9-93C2-4EFB-B8DA-A41CDC95F948}" type="presParOf" srcId="{705F428C-CADC-46B3-9515-4B141391505D}" destId="{D1542A06-A121-422D-848E-367E090E51D5}" srcOrd="1" destOrd="0" presId="urn:microsoft.com/office/officeart/2005/8/layout/orgChart1"/>
-    <dgm:cxn modelId="{93F0BDA6-851D-4112-8677-F608923A46CA}" type="presParOf" srcId="{0B4C7FC1-7E59-40F4-BACC-DB697DDAF48D}" destId="{BD91913F-196B-4BEF-90F9-7D0F448F17BA}" srcOrd="1" destOrd="0" presId="urn:microsoft.com/office/officeart/2005/8/layout/orgChart1"/>
-    <dgm:cxn modelId="{80D5E394-DBD6-4B1D-BBED-9DAE09A51C50}" type="presParOf" srcId="{0B4C7FC1-7E59-40F4-BACC-DB697DDAF48D}" destId="{6C2D2DF2-965F-4E32-80F1-E880050B879C}" srcOrd="2" destOrd="0" presId="urn:microsoft.com/office/officeart/2005/8/layout/orgChart1"/>
-    <dgm:cxn modelId="{FC6768E0-3B35-4B55-9A35-C3EF57E803A0}" type="presParOf" srcId="{11B9F18D-AE4E-41EA-8178-0A8D91842DCA}" destId="{A8FBACC1-DEC0-482F-B635-AEAF95807181}" srcOrd="2" destOrd="0" presId="urn:microsoft.com/office/officeart/2005/8/layout/orgChart1"/>
-    <dgm:cxn modelId="{4286064F-C261-49A2-89C0-5AAA90713267}" type="presParOf" srcId="{11B9F18D-AE4E-41EA-8178-0A8D91842DCA}" destId="{C2548AF5-77D5-43A6-B3FC-6EA89BB76102}" srcOrd="3" destOrd="0" presId="urn:microsoft.com/office/officeart/2005/8/layout/orgChart1"/>
-    <dgm:cxn modelId="{08A9A641-4B60-4BF0-A2C9-AB6EBF39BB12}" type="presParOf" srcId="{C2548AF5-77D5-43A6-B3FC-6EA89BB76102}" destId="{BF20C134-2118-4F4C-A97C-66A39CF91B38}" srcOrd="0" destOrd="0" presId="urn:microsoft.com/office/officeart/2005/8/layout/orgChart1"/>
-    <dgm:cxn modelId="{BF7E94CC-3406-4BAE-979A-762D79169A70}" type="presParOf" srcId="{BF20C134-2118-4F4C-A97C-66A39CF91B38}" destId="{5073C3C3-4479-4F7A-8767-64A1A8383F63}" srcOrd="0" destOrd="0" presId="urn:microsoft.com/office/officeart/2005/8/layout/orgChart1"/>
-    <dgm:cxn modelId="{04C76D16-3E34-425B-991A-424F7BF895DB}" type="presParOf" srcId="{BF20C134-2118-4F4C-A97C-66A39CF91B38}" destId="{F9C64BDF-4787-4B0C-ABDD-01DFE6299184}" srcOrd="1" destOrd="0" presId="urn:microsoft.com/office/officeart/2005/8/layout/orgChart1"/>
-    <dgm:cxn modelId="{11F635A5-2E7B-418C-BEF0-9C8F7074C904}" type="presParOf" srcId="{C2548AF5-77D5-43A6-B3FC-6EA89BB76102}" destId="{3C46764F-FA74-401B-835F-D63FAC7B59F4}" srcOrd="1" destOrd="0" presId="urn:microsoft.com/office/officeart/2005/8/layout/orgChart1"/>
-    <dgm:cxn modelId="{56C29CFB-C627-4D6B-95D9-B844ADE6BDA6}" type="presParOf" srcId="{C2548AF5-77D5-43A6-B3FC-6EA89BB76102}" destId="{CC9F4F8A-AFA0-45A8-AB21-3EAB3B886B43}" srcOrd="2" destOrd="0" presId="urn:microsoft.com/office/officeart/2005/8/layout/orgChart1"/>
-    <dgm:cxn modelId="{7A65A728-225D-4328-84F5-D37A33DB2212}" type="presParOf" srcId="{11B9F18D-AE4E-41EA-8178-0A8D91842DCA}" destId="{36DD10CE-0CEA-48B6-9E42-4B18C7F2AD10}" srcOrd="4" destOrd="0" presId="urn:microsoft.com/office/officeart/2005/8/layout/orgChart1"/>
-    <dgm:cxn modelId="{8BA9F12D-84E1-496D-8922-838DFF0C8481}" type="presParOf" srcId="{11B9F18D-AE4E-41EA-8178-0A8D91842DCA}" destId="{926E03AA-FF93-4674-8538-6F084C2944B4}" srcOrd="5" destOrd="0" presId="urn:microsoft.com/office/officeart/2005/8/layout/orgChart1"/>
-    <dgm:cxn modelId="{08F66EE4-204F-4B92-8579-3F40091A9B69}" type="presParOf" srcId="{926E03AA-FF93-4674-8538-6F084C2944B4}" destId="{8E611F3E-8975-49CD-9009-BFF1928C33A4}" srcOrd="0" destOrd="0" presId="urn:microsoft.com/office/officeart/2005/8/layout/orgChart1"/>
-    <dgm:cxn modelId="{C14F52EC-980E-47C2-B744-6021A933617B}" type="presParOf" srcId="{8E611F3E-8975-49CD-9009-BFF1928C33A4}" destId="{B2F96731-50B5-40A8-81D6-3DB15B1D9C2E}" srcOrd="0" destOrd="0" presId="urn:microsoft.com/office/officeart/2005/8/layout/orgChart1"/>
-    <dgm:cxn modelId="{C5C2C4CF-56F6-43DC-917F-B4D3DDAEC4FC}" type="presParOf" srcId="{8E611F3E-8975-49CD-9009-BFF1928C33A4}" destId="{595F4CEE-6C7D-4120-B6D8-34D33FD520F6}" srcOrd="1" destOrd="0" presId="urn:microsoft.com/office/officeart/2005/8/layout/orgChart1"/>
-    <dgm:cxn modelId="{B2E7D2B0-61B2-4802-A7E2-E49169F1B3E8}" type="presParOf" srcId="{926E03AA-FF93-4674-8538-6F084C2944B4}" destId="{CCAFC243-CAC8-46C5-8B91-40E211735149}" srcOrd="1" destOrd="0" presId="urn:microsoft.com/office/officeart/2005/8/layout/orgChart1"/>
-    <dgm:cxn modelId="{F13999C1-BDB9-4DC3-976F-FA35EC0FB804}" type="presParOf" srcId="{926E03AA-FF93-4674-8538-6F084C2944B4}" destId="{1DDEE168-5470-48F0-B517-970620B80718}" srcOrd="2" destOrd="0" presId="urn:microsoft.com/office/officeart/2005/8/layout/orgChart1"/>
-    <dgm:cxn modelId="{047A67E8-C977-4FE7-8DD7-686C30681E8A}" type="presParOf" srcId="{11B9F18D-AE4E-41EA-8178-0A8D91842DCA}" destId="{F9DBC6D5-8CF2-47D5-8D69-DDB4A8FEB643}" srcOrd="6" destOrd="0" presId="urn:microsoft.com/office/officeart/2005/8/layout/orgChart1"/>
-    <dgm:cxn modelId="{BD1615E0-C8B0-4C58-9275-1E549FB57BE7}" type="presParOf" srcId="{11B9F18D-AE4E-41EA-8178-0A8D91842DCA}" destId="{1AC5FE2A-7368-44A5-A89C-977DA1A643B1}" srcOrd="7" destOrd="0" presId="urn:microsoft.com/office/officeart/2005/8/layout/orgChart1"/>
-    <dgm:cxn modelId="{C925367D-57A7-424B-9572-63EE811EDF17}" type="presParOf" srcId="{1AC5FE2A-7368-44A5-A89C-977DA1A643B1}" destId="{D6EFE0D5-EFAA-4602-824A-23300EA8FA65}" srcOrd="0" destOrd="0" presId="urn:microsoft.com/office/officeart/2005/8/layout/orgChart1"/>
-    <dgm:cxn modelId="{A6D3B76F-01FE-4E2B-97AF-CC16535B19B5}" type="presParOf" srcId="{D6EFE0D5-EFAA-4602-824A-23300EA8FA65}" destId="{39A47E28-2ADF-43BA-BF38-26F3E9CF1025}" srcOrd="0" destOrd="0" presId="urn:microsoft.com/office/officeart/2005/8/layout/orgChart1"/>
-    <dgm:cxn modelId="{E26F9399-C4FD-485B-ABA7-85362C2C843A}" type="presParOf" srcId="{D6EFE0D5-EFAA-4602-824A-23300EA8FA65}" destId="{CBAC3C1B-7490-43ED-B232-CB8ABE9EB31F}" srcOrd="1" destOrd="0" presId="urn:microsoft.com/office/officeart/2005/8/layout/orgChart1"/>
-    <dgm:cxn modelId="{4BB422C3-E5D7-48D3-B9F2-193CAC7CA59E}" type="presParOf" srcId="{1AC5FE2A-7368-44A5-A89C-977DA1A643B1}" destId="{99475DC9-F2D3-4DA8-8B9C-4C57240795DA}" srcOrd="1" destOrd="0" presId="urn:microsoft.com/office/officeart/2005/8/layout/orgChart1"/>
-    <dgm:cxn modelId="{E024CA3A-046B-475A-9454-16FB6EDF843B}" type="presParOf" srcId="{1AC5FE2A-7368-44A5-A89C-977DA1A643B1}" destId="{6C1E38AC-83DB-4271-820F-42B3FA490232}" srcOrd="2" destOrd="0" presId="urn:microsoft.com/office/officeart/2005/8/layout/orgChart1"/>
-    <dgm:cxn modelId="{ACD6ADE7-1BC5-40C9-AD9A-5441F4C29692}" type="presParOf" srcId="{11B9F18D-AE4E-41EA-8178-0A8D91842DCA}" destId="{FFBACA56-1743-4660-A12F-B621121F74F7}" srcOrd="8" destOrd="0" presId="urn:microsoft.com/office/officeart/2005/8/layout/orgChart1"/>
-    <dgm:cxn modelId="{94244DCE-2A8F-42A8-B73F-2035C4EB37A1}" type="presParOf" srcId="{11B9F18D-AE4E-41EA-8178-0A8D91842DCA}" destId="{0285E962-E59C-431E-960A-7C8082E6BDE0}" srcOrd="9" destOrd="0" presId="urn:microsoft.com/office/officeart/2005/8/layout/orgChart1"/>
-    <dgm:cxn modelId="{E4B5414C-AE90-49CD-8BF5-12B18325E69D}" type="presParOf" srcId="{0285E962-E59C-431E-960A-7C8082E6BDE0}" destId="{C8EC87C9-E1D1-4B66-AF81-1BC9598F2E58}" srcOrd="0" destOrd="0" presId="urn:microsoft.com/office/officeart/2005/8/layout/orgChart1"/>
-    <dgm:cxn modelId="{EC1B4278-AACA-4721-9AAF-9B49E31990BD}" type="presParOf" srcId="{C8EC87C9-E1D1-4B66-AF81-1BC9598F2E58}" destId="{B21B5319-2E07-48B4-9D9F-269EF3DA28B5}" srcOrd="0" destOrd="0" presId="urn:microsoft.com/office/officeart/2005/8/layout/orgChart1"/>
-    <dgm:cxn modelId="{8FDDC58F-A102-4AB7-AED7-75F4326BA61D}" type="presParOf" srcId="{C8EC87C9-E1D1-4B66-AF81-1BC9598F2E58}" destId="{59796311-A287-4C3A-B738-E19A3B81FCC9}" srcOrd="1" destOrd="0" presId="urn:microsoft.com/office/officeart/2005/8/layout/orgChart1"/>
-    <dgm:cxn modelId="{2403E6F8-09CB-47FB-BC3B-EEB4F98249F8}" type="presParOf" srcId="{0285E962-E59C-431E-960A-7C8082E6BDE0}" destId="{9479B9C3-B79E-47EE-A43F-DE5C2DDA21E3}" srcOrd="1" destOrd="0" presId="urn:microsoft.com/office/officeart/2005/8/layout/orgChart1"/>
-    <dgm:cxn modelId="{7D3762A2-43F7-4900-890D-B8557654CB09}" type="presParOf" srcId="{0285E962-E59C-431E-960A-7C8082E6BDE0}" destId="{08899395-241A-4FA7-B9CC-92D415A67223}" srcOrd="2" destOrd="0" presId="urn:microsoft.com/office/officeart/2005/8/layout/orgChart1"/>
-    <dgm:cxn modelId="{4B5DEBFD-1C75-44BF-9B87-A1486A3BB3A0}" type="presParOf" srcId="{11B9F18D-AE4E-41EA-8178-0A8D91842DCA}" destId="{F550E24C-F9D0-4C6E-8020-D6613160BABA}" srcOrd="10" destOrd="0" presId="urn:microsoft.com/office/officeart/2005/8/layout/orgChart1"/>
-    <dgm:cxn modelId="{24B3FBA4-FDBD-446D-837F-AAA91FAC1464}" type="presParOf" srcId="{11B9F18D-AE4E-41EA-8178-0A8D91842DCA}" destId="{84411280-A064-4470-A6AD-73479202B2A9}" srcOrd="11" destOrd="0" presId="urn:microsoft.com/office/officeart/2005/8/layout/orgChart1"/>
-    <dgm:cxn modelId="{F2BAE3F9-318E-486E-9BAF-DB68EEB70672}" type="presParOf" srcId="{84411280-A064-4470-A6AD-73479202B2A9}" destId="{6FE2D8D7-0E8E-451D-9279-0290301043B0}" srcOrd="0" destOrd="0" presId="urn:microsoft.com/office/officeart/2005/8/layout/orgChart1"/>
-    <dgm:cxn modelId="{FD3F5E48-82DF-46F0-925B-81D85B9BC7F7}" type="presParOf" srcId="{6FE2D8D7-0E8E-451D-9279-0290301043B0}" destId="{686BDFDE-4021-449A-9794-1E14CB51DBFD}" srcOrd="0" destOrd="0" presId="urn:microsoft.com/office/officeart/2005/8/layout/orgChart1"/>
-    <dgm:cxn modelId="{E6B40AB2-22CC-4263-91CB-7748B388FE89}" type="presParOf" srcId="{6FE2D8D7-0E8E-451D-9279-0290301043B0}" destId="{559731AB-5463-442F-A5B6-473E26D5122D}" srcOrd="1" destOrd="0" presId="urn:microsoft.com/office/officeart/2005/8/layout/orgChart1"/>
-    <dgm:cxn modelId="{6968F819-1B5C-4855-AF74-D0FAE96908D6}" type="presParOf" srcId="{84411280-A064-4470-A6AD-73479202B2A9}" destId="{84AAD9AA-1174-484F-9DBD-471D45AA36BD}" srcOrd="1" destOrd="0" presId="urn:microsoft.com/office/officeart/2005/8/layout/orgChart1"/>
-    <dgm:cxn modelId="{665073AB-7D1A-4E34-9EDA-34CA24C4F35F}" type="presParOf" srcId="{84411280-A064-4470-A6AD-73479202B2A9}" destId="{407EA8C0-CDF5-4EB7-A356-F9ACB40ABA7A}" srcOrd="2" destOrd="0" presId="urn:microsoft.com/office/officeart/2005/8/layout/orgChart1"/>
-    <dgm:cxn modelId="{07151BAE-48B7-4BC2-9814-8D0AA70823BC}" type="presParOf" srcId="{11B9F18D-AE4E-41EA-8178-0A8D91842DCA}" destId="{9564A8E8-DBE6-4918-BCE2-F2A68579AB47}" srcOrd="12" destOrd="0" presId="urn:microsoft.com/office/officeart/2005/8/layout/orgChart1"/>
-    <dgm:cxn modelId="{6FEB0C86-9EAA-4F97-8F05-ED9409B5D9EF}" type="presParOf" srcId="{11B9F18D-AE4E-41EA-8178-0A8D91842DCA}" destId="{75487354-90E7-4060-B0E5-EB55426F7CB4}" srcOrd="13" destOrd="0" presId="urn:microsoft.com/office/officeart/2005/8/layout/orgChart1"/>
-    <dgm:cxn modelId="{251088AF-2CBA-4681-BF02-FFB4DE59BD53}" type="presParOf" srcId="{75487354-90E7-4060-B0E5-EB55426F7CB4}" destId="{7FC8A54C-D031-4765-9D2B-77310968A3DD}" srcOrd="0" destOrd="0" presId="urn:microsoft.com/office/officeart/2005/8/layout/orgChart1"/>
-    <dgm:cxn modelId="{9D93E1CA-3411-447C-8F20-6B6E3F20DFC2}" type="presParOf" srcId="{7FC8A54C-D031-4765-9D2B-77310968A3DD}" destId="{2EC24F4B-A87B-4242-A935-4579700BC492}" srcOrd="0" destOrd="0" presId="urn:microsoft.com/office/officeart/2005/8/layout/orgChart1"/>
-    <dgm:cxn modelId="{5A9178A8-ADA9-40F9-A247-24762C775052}" type="presParOf" srcId="{7FC8A54C-D031-4765-9D2B-77310968A3DD}" destId="{DD4F09C2-5B90-4ECE-9378-DB02BBDAA1A3}" srcOrd="1" destOrd="0" presId="urn:microsoft.com/office/officeart/2005/8/layout/orgChart1"/>
-    <dgm:cxn modelId="{CFCC1AE8-3429-4435-8029-18645D43BCE0}" type="presParOf" srcId="{75487354-90E7-4060-B0E5-EB55426F7CB4}" destId="{C650EA27-53BA-4152-8B48-2078E24BE33C}" srcOrd="1" destOrd="0" presId="urn:microsoft.com/office/officeart/2005/8/layout/orgChart1"/>
-    <dgm:cxn modelId="{72B67271-BFBB-4296-B6D0-0DC8905101D2}" type="presParOf" srcId="{75487354-90E7-4060-B0E5-EB55426F7CB4}" destId="{B197D45B-69AD-4D1C-B980-7D6672219659}" srcOrd="2" destOrd="0" presId="urn:microsoft.com/office/officeart/2005/8/layout/orgChart1"/>
-    <dgm:cxn modelId="{8BC92199-A7AA-436C-A3A7-AEA477363848}" type="presParOf" srcId="{6450A286-40B7-4501-BA68-BC0B3D0B8C1D}" destId="{161AFFF2-885C-48DC-B46E-16867EC164C0}" srcOrd="2" destOrd="0" presId="urn:microsoft.com/office/officeart/2005/8/layout/orgChart1"/>
+    <dgm:cxn modelId="{85443AD8-2382-4C84-9B79-90C789D86D6B}" type="presOf" srcId="{8A6AA64F-4200-4C44-9A32-C28BA4E48A42}" destId="{C93F9543-80F7-493F-AC24-CC8A561A1B41}" srcOrd="0" destOrd="0" presId="urn:microsoft.com/office/officeart/2005/8/layout/orgChart1"/>
+    <dgm:cxn modelId="{27E00C38-C8EC-4F01-B00F-902AA9814051}" type="presOf" srcId="{ACD7D4BD-D40E-4C9C-9EA8-9A4A41D1B99A}" destId="{B21B5319-2E07-48B4-9D9F-269EF3DA28B5}" srcOrd="0" destOrd="0" presId="urn:microsoft.com/office/officeart/2005/8/layout/orgChart1"/>
+    <dgm:cxn modelId="{7916F475-D721-4517-99A6-757FA4E2D8F3}" type="presOf" srcId="{32EEF8E3-83D0-457E-8AE4-09535B2698E1}" destId="{F9DBC6D5-8CF2-47D5-8D69-DDB4A8FEB643}" srcOrd="0" destOrd="0" presId="urn:microsoft.com/office/officeart/2005/8/layout/orgChart1"/>
+    <dgm:cxn modelId="{65A47315-B560-4576-AAA4-54DD633F0EC4}" type="presOf" srcId="{480276D8-B008-4364-8D3C-55FCC667C966}" destId="{D1542A06-A121-422D-848E-367E090E51D5}" srcOrd="1" destOrd="0" presId="urn:microsoft.com/office/officeart/2005/8/layout/orgChart1"/>
+    <dgm:cxn modelId="{C4B91635-F28B-453D-A9B1-049158326521}" type="presOf" srcId="{1C39E3FB-305E-494D-A622-402A0E50E3F9}" destId="{F9C64BDF-4787-4B0C-ABDD-01DFE6299184}" srcOrd="1" destOrd="0" presId="urn:microsoft.com/office/officeart/2005/8/layout/orgChart1"/>
+    <dgm:cxn modelId="{BD19351F-952E-48BA-B1CC-7406934EF8F1}" type="presOf" srcId="{C8C1930E-87B7-4165-94F2-4CF19EE50DFD}" destId="{F550E24C-F9D0-4C6E-8020-D6613160BABA}" srcOrd="0" destOrd="0" presId="urn:microsoft.com/office/officeart/2005/8/layout/orgChart1"/>
+    <dgm:cxn modelId="{EA55DDA4-BF45-4C56-8AD0-22E638640343}" type="presOf" srcId="{060CB8FA-317C-4D32-ABA7-591F068C5C64}" destId="{CC38B6ED-3FC0-4F22-87CB-CA0B805FA5D0}" srcOrd="0" destOrd="0" presId="urn:microsoft.com/office/officeart/2005/8/layout/orgChart1"/>
+    <dgm:cxn modelId="{67C0C82A-6E58-44B5-B984-AD415114FB4D}" type="presParOf" srcId="{C93F9543-80F7-493F-AC24-CC8A561A1B41}" destId="{6450A286-40B7-4501-BA68-BC0B3D0B8C1D}" srcOrd="0" destOrd="0" presId="urn:microsoft.com/office/officeart/2005/8/layout/orgChart1"/>
+    <dgm:cxn modelId="{F783F23D-D4F9-4521-9E7B-2AABF5E444F1}" type="presParOf" srcId="{6450A286-40B7-4501-BA68-BC0B3D0B8C1D}" destId="{1FA4AD3C-9D31-4D6F-AF39-BBE6FE03C72D}" srcOrd="0" destOrd="0" presId="urn:microsoft.com/office/officeart/2005/8/layout/orgChart1"/>
+    <dgm:cxn modelId="{3D1B4C9A-D667-4DA6-91A2-33F2A59C7C33}" type="presParOf" srcId="{1FA4AD3C-9D31-4D6F-AF39-BBE6FE03C72D}" destId="{CC38B6ED-3FC0-4F22-87CB-CA0B805FA5D0}" srcOrd="0" destOrd="0" presId="urn:microsoft.com/office/officeart/2005/8/layout/orgChart1"/>
+    <dgm:cxn modelId="{DAD83E54-F3FB-49AC-9B4C-479D977E2382}" type="presParOf" srcId="{1FA4AD3C-9D31-4D6F-AF39-BBE6FE03C72D}" destId="{D09459D2-4B2E-460A-A1F6-8586D5741064}" srcOrd="1" destOrd="0" presId="urn:microsoft.com/office/officeart/2005/8/layout/orgChart1"/>
+    <dgm:cxn modelId="{671487CB-3694-4FBE-9085-B9FE57C670D0}" type="presParOf" srcId="{6450A286-40B7-4501-BA68-BC0B3D0B8C1D}" destId="{11B9F18D-AE4E-41EA-8178-0A8D91842DCA}" srcOrd="1" destOrd="0" presId="urn:microsoft.com/office/officeart/2005/8/layout/orgChart1"/>
+    <dgm:cxn modelId="{9053434D-9D56-4964-8778-978C8191BF83}" type="presParOf" srcId="{11B9F18D-AE4E-41EA-8178-0A8D91842DCA}" destId="{46833F47-17AF-4712-B353-C9E6A252C562}" srcOrd="0" destOrd="0" presId="urn:microsoft.com/office/officeart/2005/8/layout/orgChart1"/>
+    <dgm:cxn modelId="{2DF10AF9-47B5-4370-86B3-DCAD5D39BC13}" type="presParOf" srcId="{11B9F18D-AE4E-41EA-8178-0A8D91842DCA}" destId="{0B4C7FC1-7E59-40F4-BACC-DB697DDAF48D}" srcOrd="1" destOrd="0" presId="urn:microsoft.com/office/officeart/2005/8/layout/orgChart1"/>
+    <dgm:cxn modelId="{626F12D4-BAC3-4F09-8CA9-2623902BAF21}" type="presParOf" srcId="{0B4C7FC1-7E59-40F4-BACC-DB697DDAF48D}" destId="{705F428C-CADC-46B3-9515-4B141391505D}" srcOrd="0" destOrd="0" presId="urn:microsoft.com/office/officeart/2005/8/layout/orgChart1"/>
+    <dgm:cxn modelId="{9E63D154-8D32-4094-B4AE-6981E513D448}" type="presParOf" srcId="{705F428C-CADC-46B3-9515-4B141391505D}" destId="{98B400DC-4D3F-49CA-BEF1-6897DAECE6AB}" srcOrd="0" destOrd="0" presId="urn:microsoft.com/office/officeart/2005/8/layout/orgChart1"/>
+    <dgm:cxn modelId="{94E8FAD4-7123-40C7-A19D-D4D004F9452B}" type="presParOf" srcId="{705F428C-CADC-46B3-9515-4B141391505D}" destId="{D1542A06-A121-422D-848E-367E090E51D5}" srcOrd="1" destOrd="0" presId="urn:microsoft.com/office/officeart/2005/8/layout/orgChart1"/>
+    <dgm:cxn modelId="{D7ED1A19-1F29-4D4F-8C1F-3F4C7896F5B3}" type="presParOf" srcId="{0B4C7FC1-7E59-40F4-BACC-DB697DDAF48D}" destId="{BD91913F-196B-4BEF-90F9-7D0F448F17BA}" srcOrd="1" destOrd="0" presId="urn:microsoft.com/office/officeart/2005/8/layout/orgChart1"/>
+    <dgm:cxn modelId="{38C04220-FC89-4F6B-8CA9-B20E207A751E}" type="presParOf" srcId="{0B4C7FC1-7E59-40F4-BACC-DB697DDAF48D}" destId="{6C2D2DF2-965F-4E32-80F1-E880050B879C}" srcOrd="2" destOrd="0" presId="urn:microsoft.com/office/officeart/2005/8/layout/orgChart1"/>
+    <dgm:cxn modelId="{858E547E-D8D0-4CB8-9651-969BF0BC711A}" type="presParOf" srcId="{11B9F18D-AE4E-41EA-8178-0A8D91842DCA}" destId="{A8FBACC1-DEC0-482F-B635-AEAF95807181}" srcOrd="2" destOrd="0" presId="urn:microsoft.com/office/officeart/2005/8/layout/orgChart1"/>
+    <dgm:cxn modelId="{E792BED5-10A2-4982-8BF8-BCEF57EED477}" type="presParOf" srcId="{11B9F18D-AE4E-41EA-8178-0A8D91842DCA}" destId="{C2548AF5-77D5-43A6-B3FC-6EA89BB76102}" srcOrd="3" destOrd="0" presId="urn:microsoft.com/office/officeart/2005/8/layout/orgChart1"/>
+    <dgm:cxn modelId="{9B762945-581D-4BF4-9292-0EC7847DD11D}" type="presParOf" srcId="{C2548AF5-77D5-43A6-B3FC-6EA89BB76102}" destId="{BF20C134-2118-4F4C-A97C-66A39CF91B38}" srcOrd="0" destOrd="0" presId="urn:microsoft.com/office/officeart/2005/8/layout/orgChart1"/>
+    <dgm:cxn modelId="{9DC705D3-B314-4668-95C6-4D55A8AE3972}" type="presParOf" srcId="{BF20C134-2118-4F4C-A97C-66A39CF91B38}" destId="{5073C3C3-4479-4F7A-8767-64A1A8383F63}" srcOrd="0" destOrd="0" presId="urn:microsoft.com/office/officeart/2005/8/layout/orgChart1"/>
+    <dgm:cxn modelId="{5B2C11F2-1988-4D68-A643-B0B92141B0D2}" type="presParOf" srcId="{BF20C134-2118-4F4C-A97C-66A39CF91B38}" destId="{F9C64BDF-4787-4B0C-ABDD-01DFE6299184}" srcOrd="1" destOrd="0" presId="urn:microsoft.com/office/officeart/2005/8/layout/orgChart1"/>
+    <dgm:cxn modelId="{40FD05DB-AF49-4FF1-82EE-EC6523E75D42}" type="presParOf" srcId="{C2548AF5-77D5-43A6-B3FC-6EA89BB76102}" destId="{3C46764F-FA74-401B-835F-D63FAC7B59F4}" srcOrd="1" destOrd="0" presId="urn:microsoft.com/office/officeart/2005/8/layout/orgChart1"/>
+    <dgm:cxn modelId="{E724F1BC-C2F4-4FD3-AA59-D4A91F14203E}" type="presParOf" srcId="{C2548AF5-77D5-43A6-B3FC-6EA89BB76102}" destId="{CC9F4F8A-AFA0-45A8-AB21-3EAB3B886B43}" srcOrd="2" destOrd="0" presId="urn:microsoft.com/office/officeart/2005/8/layout/orgChart1"/>
+    <dgm:cxn modelId="{D3279941-A8D5-4937-876C-4CCB6B9AE55A}" type="presParOf" srcId="{11B9F18D-AE4E-41EA-8178-0A8D91842DCA}" destId="{36DD10CE-0CEA-48B6-9E42-4B18C7F2AD10}" srcOrd="4" destOrd="0" presId="urn:microsoft.com/office/officeart/2005/8/layout/orgChart1"/>
+    <dgm:cxn modelId="{CC5FD337-CD95-4F16-9B24-1D02F042DC1F}" type="presParOf" srcId="{11B9F18D-AE4E-41EA-8178-0A8D91842DCA}" destId="{926E03AA-FF93-4674-8538-6F084C2944B4}" srcOrd="5" destOrd="0" presId="urn:microsoft.com/office/officeart/2005/8/layout/orgChart1"/>
+    <dgm:cxn modelId="{BF2EDE65-B45D-4C6E-A413-1A18B9AF8512}" type="presParOf" srcId="{926E03AA-FF93-4674-8538-6F084C2944B4}" destId="{8E611F3E-8975-49CD-9009-BFF1928C33A4}" srcOrd="0" destOrd="0" presId="urn:microsoft.com/office/officeart/2005/8/layout/orgChart1"/>
+    <dgm:cxn modelId="{7F4F2CE3-A36F-4464-B683-A875B005D6B2}" type="presParOf" srcId="{8E611F3E-8975-49CD-9009-BFF1928C33A4}" destId="{B2F96731-50B5-40A8-81D6-3DB15B1D9C2E}" srcOrd="0" destOrd="0" presId="urn:microsoft.com/office/officeart/2005/8/layout/orgChart1"/>
+    <dgm:cxn modelId="{5B4FB8C5-F739-4729-B707-CD6EE62A89C5}" type="presParOf" srcId="{8E611F3E-8975-49CD-9009-BFF1928C33A4}" destId="{595F4CEE-6C7D-4120-B6D8-34D33FD520F6}" srcOrd="1" destOrd="0" presId="urn:microsoft.com/office/officeart/2005/8/layout/orgChart1"/>
+    <dgm:cxn modelId="{455DD2EA-A341-4FB4-8D64-37A1F1625800}" type="presParOf" srcId="{926E03AA-FF93-4674-8538-6F084C2944B4}" destId="{CCAFC243-CAC8-46C5-8B91-40E211735149}" srcOrd="1" destOrd="0" presId="urn:microsoft.com/office/officeart/2005/8/layout/orgChart1"/>
+    <dgm:cxn modelId="{046F3617-FE10-4545-A0C9-39481AA5E645}" type="presParOf" srcId="{926E03AA-FF93-4674-8538-6F084C2944B4}" destId="{1DDEE168-5470-48F0-B517-970620B80718}" srcOrd="2" destOrd="0" presId="urn:microsoft.com/office/officeart/2005/8/layout/orgChart1"/>
+    <dgm:cxn modelId="{036B0781-963C-44C9-9486-B59A6F5F75B7}" type="presParOf" srcId="{11B9F18D-AE4E-41EA-8178-0A8D91842DCA}" destId="{F9DBC6D5-8CF2-47D5-8D69-DDB4A8FEB643}" srcOrd="6" destOrd="0" presId="urn:microsoft.com/office/officeart/2005/8/layout/orgChart1"/>
+    <dgm:cxn modelId="{BB6E583B-BD76-4BCC-8F42-999BCA08865B}" type="presParOf" srcId="{11B9F18D-AE4E-41EA-8178-0A8D91842DCA}" destId="{1AC5FE2A-7368-44A5-A89C-977DA1A643B1}" srcOrd="7" destOrd="0" presId="urn:microsoft.com/office/officeart/2005/8/layout/orgChart1"/>
+    <dgm:cxn modelId="{74C34E59-336E-4494-81E5-34C9F5246FF6}" type="presParOf" srcId="{1AC5FE2A-7368-44A5-A89C-977DA1A643B1}" destId="{D6EFE0D5-EFAA-4602-824A-23300EA8FA65}" srcOrd="0" destOrd="0" presId="urn:microsoft.com/office/officeart/2005/8/layout/orgChart1"/>
+    <dgm:cxn modelId="{F97AE0BF-5078-4734-B288-48353D19C716}" type="presParOf" srcId="{D6EFE0D5-EFAA-4602-824A-23300EA8FA65}" destId="{39A47E28-2ADF-43BA-BF38-26F3E9CF1025}" srcOrd="0" destOrd="0" presId="urn:microsoft.com/office/officeart/2005/8/layout/orgChart1"/>
+    <dgm:cxn modelId="{EA4A4622-058E-43BB-A793-13920E7EFB05}" type="presParOf" srcId="{D6EFE0D5-EFAA-4602-824A-23300EA8FA65}" destId="{CBAC3C1B-7490-43ED-B232-CB8ABE9EB31F}" srcOrd="1" destOrd="0" presId="urn:microsoft.com/office/officeart/2005/8/layout/orgChart1"/>
+    <dgm:cxn modelId="{76F78BC5-6BDF-4379-914D-4E8DDB1B60DC}" type="presParOf" srcId="{1AC5FE2A-7368-44A5-A89C-977DA1A643B1}" destId="{99475DC9-F2D3-4DA8-8B9C-4C57240795DA}" srcOrd="1" destOrd="0" presId="urn:microsoft.com/office/officeart/2005/8/layout/orgChart1"/>
+    <dgm:cxn modelId="{57282824-E203-4CC3-BD58-2AFCBEF22DDD}" type="presParOf" srcId="{1AC5FE2A-7368-44A5-A89C-977DA1A643B1}" destId="{6C1E38AC-83DB-4271-820F-42B3FA490232}" srcOrd="2" destOrd="0" presId="urn:microsoft.com/office/officeart/2005/8/layout/orgChart1"/>
+    <dgm:cxn modelId="{17E237F3-86BA-40E1-916B-FEAC683012BF}" type="presParOf" srcId="{11B9F18D-AE4E-41EA-8178-0A8D91842DCA}" destId="{FFBACA56-1743-4660-A12F-B621121F74F7}" srcOrd="8" destOrd="0" presId="urn:microsoft.com/office/officeart/2005/8/layout/orgChart1"/>
+    <dgm:cxn modelId="{C85CE364-8049-496A-922D-841A968163D5}" type="presParOf" srcId="{11B9F18D-AE4E-41EA-8178-0A8D91842DCA}" destId="{0285E962-E59C-431E-960A-7C8082E6BDE0}" srcOrd="9" destOrd="0" presId="urn:microsoft.com/office/officeart/2005/8/layout/orgChart1"/>
+    <dgm:cxn modelId="{E6A291BF-4114-48AD-9DD8-A3F92CEBB949}" type="presParOf" srcId="{0285E962-E59C-431E-960A-7C8082E6BDE0}" destId="{C8EC87C9-E1D1-4B66-AF81-1BC9598F2E58}" srcOrd="0" destOrd="0" presId="urn:microsoft.com/office/officeart/2005/8/layout/orgChart1"/>
+    <dgm:cxn modelId="{C0EFD988-5FD2-42D4-93D7-25807851D295}" type="presParOf" srcId="{C8EC87C9-E1D1-4B66-AF81-1BC9598F2E58}" destId="{B21B5319-2E07-48B4-9D9F-269EF3DA28B5}" srcOrd="0" destOrd="0" presId="urn:microsoft.com/office/officeart/2005/8/layout/orgChart1"/>
+    <dgm:cxn modelId="{6F08D3EC-1137-4077-BD37-209BE2D0439B}" type="presParOf" srcId="{C8EC87C9-E1D1-4B66-AF81-1BC9598F2E58}" destId="{59796311-A287-4C3A-B738-E19A3B81FCC9}" srcOrd="1" destOrd="0" presId="urn:microsoft.com/office/officeart/2005/8/layout/orgChart1"/>
+    <dgm:cxn modelId="{D09D35B9-38E7-42B8-91BC-F5B1AA56DACA}" type="presParOf" srcId="{0285E962-E59C-431E-960A-7C8082E6BDE0}" destId="{9479B9C3-B79E-47EE-A43F-DE5C2DDA21E3}" srcOrd="1" destOrd="0" presId="urn:microsoft.com/office/officeart/2005/8/layout/orgChart1"/>
+    <dgm:cxn modelId="{49AFB7BC-EFC7-4E6B-B604-1A58D78547C0}" type="presParOf" srcId="{0285E962-E59C-431E-960A-7C8082E6BDE0}" destId="{08899395-241A-4FA7-B9CC-92D415A67223}" srcOrd="2" destOrd="0" presId="urn:microsoft.com/office/officeart/2005/8/layout/orgChart1"/>
+    <dgm:cxn modelId="{B033A7BC-D041-48EE-B983-939120AD66C1}" type="presParOf" srcId="{11B9F18D-AE4E-41EA-8178-0A8D91842DCA}" destId="{F550E24C-F9D0-4C6E-8020-D6613160BABA}" srcOrd="10" destOrd="0" presId="urn:microsoft.com/office/officeart/2005/8/layout/orgChart1"/>
+    <dgm:cxn modelId="{00F63CD2-F3E3-446B-9EC7-F1F0C052B1AF}" type="presParOf" srcId="{11B9F18D-AE4E-41EA-8178-0A8D91842DCA}" destId="{84411280-A064-4470-A6AD-73479202B2A9}" srcOrd="11" destOrd="0" presId="urn:microsoft.com/office/officeart/2005/8/layout/orgChart1"/>
+    <dgm:cxn modelId="{02868882-F0AD-482A-836E-705DCB598FD9}" type="presParOf" srcId="{84411280-A064-4470-A6AD-73479202B2A9}" destId="{6FE2D8D7-0E8E-451D-9279-0290301043B0}" srcOrd="0" destOrd="0" presId="urn:microsoft.com/office/officeart/2005/8/layout/orgChart1"/>
+    <dgm:cxn modelId="{4828DF3E-6D77-4617-A903-38094C38CDFA}" type="presParOf" srcId="{6FE2D8D7-0E8E-451D-9279-0290301043B0}" destId="{686BDFDE-4021-449A-9794-1E14CB51DBFD}" srcOrd="0" destOrd="0" presId="urn:microsoft.com/office/officeart/2005/8/layout/orgChart1"/>
+    <dgm:cxn modelId="{7E32EDAE-7D54-40D9-9756-25555315AB5F}" type="presParOf" srcId="{6FE2D8D7-0E8E-451D-9279-0290301043B0}" destId="{559731AB-5463-442F-A5B6-473E26D5122D}" srcOrd="1" destOrd="0" presId="urn:microsoft.com/office/officeart/2005/8/layout/orgChart1"/>
+    <dgm:cxn modelId="{7E8EA4F5-1F52-4A27-AAD6-4B02C1F9EE47}" type="presParOf" srcId="{84411280-A064-4470-A6AD-73479202B2A9}" destId="{84AAD9AA-1174-484F-9DBD-471D45AA36BD}" srcOrd="1" destOrd="0" presId="urn:microsoft.com/office/officeart/2005/8/layout/orgChart1"/>
+    <dgm:cxn modelId="{949C5CC6-7779-4C05-AA8B-9F3C0D2F17B3}" type="presParOf" srcId="{84411280-A064-4470-A6AD-73479202B2A9}" destId="{407EA8C0-CDF5-4EB7-A356-F9ACB40ABA7A}" srcOrd="2" destOrd="0" presId="urn:microsoft.com/office/officeart/2005/8/layout/orgChart1"/>
+    <dgm:cxn modelId="{647AF5E8-0D2F-464D-A9E2-92B6CCA54188}" type="presParOf" srcId="{11B9F18D-AE4E-41EA-8178-0A8D91842DCA}" destId="{9564A8E8-DBE6-4918-BCE2-F2A68579AB47}" srcOrd="12" destOrd="0" presId="urn:microsoft.com/office/officeart/2005/8/layout/orgChart1"/>
+    <dgm:cxn modelId="{627CB875-335D-4C4E-A726-F3877704B593}" type="presParOf" srcId="{11B9F18D-AE4E-41EA-8178-0A8D91842DCA}" destId="{75487354-90E7-4060-B0E5-EB55426F7CB4}" srcOrd="13" destOrd="0" presId="urn:microsoft.com/office/officeart/2005/8/layout/orgChart1"/>
+    <dgm:cxn modelId="{2BED53D5-4D73-482B-83A5-31B582254614}" type="presParOf" srcId="{75487354-90E7-4060-B0E5-EB55426F7CB4}" destId="{7FC8A54C-D031-4765-9D2B-77310968A3DD}" srcOrd="0" destOrd="0" presId="urn:microsoft.com/office/officeart/2005/8/layout/orgChart1"/>
+    <dgm:cxn modelId="{83832198-D1C5-4F41-B537-44B85237BC2A}" type="presParOf" srcId="{7FC8A54C-D031-4765-9D2B-77310968A3DD}" destId="{2EC24F4B-A87B-4242-A935-4579700BC492}" srcOrd="0" destOrd="0" presId="urn:microsoft.com/office/officeart/2005/8/layout/orgChart1"/>
+    <dgm:cxn modelId="{8715C89B-81AB-4777-A961-A4EF200D600E}" type="presParOf" srcId="{7FC8A54C-D031-4765-9D2B-77310968A3DD}" destId="{DD4F09C2-5B90-4ECE-9378-DB02BBDAA1A3}" srcOrd="1" destOrd="0" presId="urn:microsoft.com/office/officeart/2005/8/layout/orgChart1"/>
+    <dgm:cxn modelId="{9E98CE82-FB34-4CF9-A72F-AB117BF0BBB8}" type="presParOf" srcId="{75487354-90E7-4060-B0E5-EB55426F7CB4}" destId="{C650EA27-53BA-4152-8B48-2078E24BE33C}" srcOrd="1" destOrd="0" presId="urn:microsoft.com/office/officeart/2005/8/layout/orgChart1"/>
+    <dgm:cxn modelId="{4BF34D9D-6A3F-428E-A4BC-ED84A2A2D7C8}" type="presParOf" srcId="{75487354-90E7-4060-B0E5-EB55426F7CB4}" destId="{B197D45B-69AD-4D1C-B980-7D6672219659}" srcOrd="2" destOrd="0" presId="urn:microsoft.com/office/officeart/2005/8/layout/orgChart1"/>
+    <dgm:cxn modelId="{0E826C1A-4AF5-4EDF-953C-9BB0AED3DE65}" type="presParOf" srcId="{6450A286-40B7-4501-BA68-BC0B3D0B8C1D}" destId="{161AFFF2-885C-48DC-B46E-16867EC164C0}" srcOrd="2" destOrd="0" presId="urn:microsoft.com/office/officeart/2005/8/layout/orgChart1"/>
   </dgm:cxnLst>
   <dgm:bg/>
   <dgm:whole/>
@@ -8468,7 +9705,7 @@
 </file>
 
 <file path=customXml/itemProps1.xml><?xml version="1.0" encoding="utf-8"?>
-<ds:datastoreItem xmlns:ds="http://schemas.openxmlformats.org/officeDocument/2006/customXml" ds:itemID="{8B4D7615-10D3-4EBB-A5CF-4A2481A3202A}">
+<ds:datastoreItem xmlns:ds="http://schemas.openxmlformats.org/officeDocument/2006/customXml" ds:itemID="{54414425-1D1F-44EA-8CA5-14A15E77AE44}">
   <ds:schemaRefs>
     <ds:schemaRef ds:uri="http://schemas.openxmlformats.org/officeDocument/2006/bibliography"/>
   </ds:schemaRefs>

</xml_diff>